<commit_message>
Generated and organized documentation files to get ready to print all documentation.
</commit_message>
<xml_diff>
--- a/documentation/markdown documentation/jsDoc.docx
+++ b/documentation/markdown documentation/jsDoc.docx
@@ -13602,33 +13602,66 @@
     </w:p>
     <w:p>
       <w:pPr>
-        <w:pStyle w:val="Heading1"/>
-      </w:pPr>
-      <w:bookmarkStart w:id="150" w:name="section-10"/>
+        <w:pStyle w:val="Heading3"/>
+      </w:pPr>
+      <w:bookmarkStart w:id="150" w:name="function-beginmainschedule"/>
+      <w:r>
+        <w:rPr>
+          <w:rStyle w:val="VerbatimChar"/>
+        </w:rPr>
+        <w:t xml:space="preserve">function beginMainSchedule()</w:t>
+      </w:r>
       <w:bookmarkEnd w:id="150"/>
     </w:p>
     <w:p>
       <w:pPr>
-        <w:pStyle w:val="Heading1"/>
-      </w:pPr>
-      <w:bookmarkStart w:id="151" w:name="menu.js-documentation"/>
-      <w:r>
-        <w:t xml:space="preserve">menu.js Documentation</w:t>
+        <w:pStyle w:val="FirstParagraph"/>
+      </w:pPr>
+      <w:r>
+        <w:t xml:space="preserve">Used to begin the creation of the main conference schedule</w:t>
+      </w:r>
+    </w:p>
+    <w:p>
+      <w:pPr>
+        <w:pStyle w:val="Heading3"/>
+      </w:pPr>
+      <w:bookmarkStart w:id="151" w:name="function-getuserconference"/>
+      <w:r>
+        <w:rPr>
+          <w:rStyle w:val="VerbatimChar"/>
+        </w:rPr>
+        <w:t xml:space="preserve">function getUserConference()</w:t>
       </w:r>
       <w:bookmarkEnd w:id="151"/>
     </w:p>
     <w:p>
       <w:pPr>
+        <w:pStyle w:val="FirstParagraph"/>
+      </w:pPr>
+      <w:r>
+        <w:t xml:space="preserve">Gets the conference that the user is registered to</w:t>
+      </w:r>
+    </w:p>
+    <w:p>
+      <w:pPr>
         <w:pStyle w:val="Heading3"/>
       </w:pPr>
-      <w:bookmarkStart w:id="152" w:name="function-removesidebarbarid-iconid"/>
-      <w:r>
-        <w:rPr>
-          <w:rStyle w:val="VerbatimChar"/>
-        </w:rPr>
-        <w:t xml:space="preserve">function removeSideBar(barId, iconId)</w:t>
+      <w:bookmarkStart w:id="152" w:name="function-startmaintableid"/>
+      <w:r>
+        <w:rPr>
+          <w:rStyle w:val="VerbatimChar"/>
+        </w:rPr>
+        <w:t xml:space="preserve">function startMainTable(id)</w:t>
       </w:r>
       <w:bookmarkEnd w:id="152"/>
+    </w:p>
+    <w:p>
+      <w:pPr>
+        <w:pStyle w:val="FirstParagraph"/>
+      </w:pPr>
+      <w:r>
+        <w:t xml:space="preserve">Start main table is used to get the conference’s information from the database</w:t>
+      </w:r>
     </w:p>
     <w:p>
       <w:pPr>
@@ -13644,71 +13677,95 @@
         </w:rPr>
         <w:t xml:space="preserve">Parameters:</w:t>
       </w:r>
+      <w:r>
+        <w:t xml:space="preserve"> </w:t>
+      </w:r>
+      <w:r>
+        <w:rPr>
+          <w:rStyle w:val="VerbatimChar"/>
+        </w:rPr>
+        <w:t xml:space="preserve">id:</w:t>
+      </w:r>
+      <w:r>
+        <w:t xml:space="preserve"> </w:t>
+      </w:r>
+      <w:r>
+        <w:t xml:space="preserve">—</w:t>
+      </w:r>
+      <w:r>
+        <w:t xml:space="preserve"> </w:t>
+      </w:r>
+      <w:r>
+        <w:rPr>
+          <w:rStyle w:val="VerbatimChar"/>
+        </w:rPr>
+        <w:t xml:space="preserve">int</w:t>
+      </w:r>
+      <w:r>
+        <w:t xml:space="preserve"> </w:t>
+      </w:r>
+      <w:r>
+        <w:t xml:space="preserve">— The conference’s id</w:t>
+      </w:r>
+    </w:p>
+    <w:p>
+      <w:pPr>
+        <w:pStyle w:val="Heading3"/>
+      </w:pPr>
+      <w:bookmarkStart w:id="153" w:name="function-gotmainconferencedata"/>
+      <w:r>
+        <w:rPr>
+          <w:rStyle w:val="VerbatimChar"/>
+        </w:rPr>
+        <w:t xml:space="preserve">function gotMainConference(data)</w:t>
+      </w:r>
+      <w:bookmarkEnd w:id="153"/>
+    </w:p>
+    <w:p>
+      <w:pPr>
+        <w:pStyle w:val="FirstParagraph"/>
+      </w:pPr>
+      <w:r>
+        <w:t xml:space="preserve">gotMainConference is used to get the events from the data (conference) passed into the method. The header for the table is also changed.</w:t>
+      </w:r>
     </w:p>
     <w:p>
       <w:pPr>
         <w:pStyle w:val="Compact"/>
         <w:numPr>
           <w:numId w:val="1159"/>
-          <w:ilvl w:val="1"/>
-        </w:numPr>
-      </w:pPr>
-      <w:r>
-        <w:rPr>
-          <w:rStyle w:val="VerbatimChar"/>
-        </w:rPr>
-        <w:t xml:space="preserve">barId</w:t>
-      </w:r>
-      <w:r>
-        <w:t xml:space="preserve"> </w:t>
-      </w:r>
-      <w:r>
-        <w:t xml:space="preserve">—</w:t>
-      </w:r>
-      <w:r>
-        <w:t xml:space="preserve"> </w:t>
-      </w:r>
-      <w:r>
-        <w:rPr>
-          <w:rStyle w:val="VerbatimChar"/>
-        </w:rPr>
-        <w:t xml:space="preserve">*</w:t>
-      </w:r>
-      <w:r>
-        <w:t xml:space="preserve"> </w:t>
-      </w:r>
-      <w:r>
-        <w:t xml:space="preserve">—</w:t>
-      </w:r>
-    </w:p>
-    <w:p>
-      <w:pPr>
-        <w:pStyle w:val="Compact"/>
-        <w:numPr>
-          <w:numId w:val="1159"/>
-          <w:ilvl w:val="1"/>
-        </w:numPr>
-      </w:pPr>
-      <w:r>
-        <w:rPr>
-          <w:rStyle w:val="VerbatimChar"/>
-        </w:rPr>
-        <w:t xml:space="preserve">iconId</w:t>
-      </w:r>
-      <w:r>
-        <w:t xml:space="preserve"> </w:t>
-      </w:r>
-      <w:r>
-        <w:t xml:space="preserve">—</w:t>
-      </w:r>
-      <w:r>
-        <w:t xml:space="preserve"> </w:t>
-      </w:r>
-      <w:r>
-        <w:rPr>
-          <w:rStyle w:val="VerbatimChar"/>
-        </w:rPr>
-        <w:t xml:space="preserve">*</w:t>
+          <w:ilvl w:val="0"/>
+        </w:numPr>
+      </w:pPr>
+      <w:r>
+        <w:rPr>
+          <w:b/>
+        </w:rPr>
+        <w:t xml:space="preserve">Parameters:</w:t>
+      </w:r>
+      <w:r>
+        <w:t xml:space="preserve"> </w:t>
+      </w:r>
+      <w:r>
+        <w:rPr>
+          <w:rStyle w:val="VerbatimChar"/>
+        </w:rPr>
+        <w:t xml:space="preserve">data</w:t>
+      </w:r>
+      <w:r>
+        <w:t xml:space="preserve"> </w:t>
+      </w:r>
+      <w:r>
+        <w:t xml:space="preserve">—</w:t>
+      </w:r>
+      <w:r>
+        <w:t xml:space="preserve"> </w:t>
+      </w:r>
+      <w:r>
+        <w:rPr>
+          <w:rStyle w:val="VerbatimChar"/>
+        </w:rPr>
+        <w:t xml:space="preserve">String[][]</w:t>
       </w:r>
       <w:r>
         <w:t xml:space="preserve"> </w:t>
@@ -13721,14 +13778,22 @@
       <w:pPr>
         <w:pStyle w:val="Heading3"/>
       </w:pPr>
-      <w:bookmarkStart w:id="153" w:name="X4d9136093416c0b335ce7b9031a45e1c1c3b620"/>
-      <w:r>
-        <w:rPr>
-          <w:rStyle w:val="VerbatimChar"/>
-        </w:rPr>
-        <w:t xml:space="preserve">function openSidebar(sidebarType, headingId)</w:t>
-      </w:r>
-      <w:bookmarkEnd w:id="153"/>
+      <w:bookmarkStart w:id="154" w:name="function-goteventdatadata"/>
+      <w:r>
+        <w:rPr>
+          <w:rStyle w:val="VerbatimChar"/>
+        </w:rPr>
+        <w:t xml:space="preserve">function gotEventData(data)</w:t>
+      </w:r>
+      <w:bookmarkEnd w:id="154"/>
+    </w:p>
+    <w:p>
+      <w:pPr>
+        <w:pStyle w:val="FirstParagraph"/>
+      </w:pPr>
+      <w:r>
+        <w:t xml:space="preserve">gotEventData is used once the conference’s event data is grabbed. The table is then made with each event’s information forming a new row.</w:t>
+      </w:r>
     </w:p>
     <w:p>
       <w:pPr>
@@ -13744,212 +13809,218 @@
         </w:rPr>
         <w:t xml:space="preserve">Parameters:</w:t>
       </w:r>
+      <w:r>
+        <w:t xml:space="preserve"> </w:t>
+      </w:r>
+      <w:r>
+        <w:rPr>
+          <w:rStyle w:val="VerbatimChar"/>
+        </w:rPr>
+        <w:t xml:space="preserve">data</w:t>
+      </w:r>
+      <w:r>
+        <w:t xml:space="preserve"> </w:t>
+      </w:r>
+      <w:r>
+        <w:t xml:space="preserve">—</w:t>
+      </w:r>
+      <w:r>
+        <w:t xml:space="preserve"> </w:t>
+      </w:r>
+      <w:r>
+        <w:rPr>
+          <w:rStyle w:val="VerbatimChar"/>
+        </w:rPr>
+        <w:t xml:space="preserve">String[][]</w:t>
+      </w:r>
+      <w:r>
+        <w:t xml:space="preserve"> </w:t>
+      </w:r>
+      <w:r>
+        <w:t xml:space="preserve">—</w:t>
+      </w:r>
+    </w:p>
+    <w:p>
+      <w:pPr>
+        <w:pStyle w:val="Heading3"/>
+      </w:pPr>
+      <w:bookmarkStart w:id="155" w:name="Xb06ba33a638e5af061b645df0c6c510a94674fd"/>
+      <w:r>
+        <w:rPr>
+          <w:rStyle w:val="VerbatimChar"/>
+        </w:rPr>
+        <w:t xml:space="preserve">function onAddClick(eventID, conferenceID, message)</w:t>
+      </w:r>
+      <w:bookmarkEnd w:id="155"/>
+    </w:p>
+    <w:p>
+      <w:pPr>
+        <w:pStyle w:val="FirstParagraph"/>
+      </w:pPr>
+      <w:r>
+        <w:t xml:space="preserve">onAddClick is where the add button on an event was clicked to be added to the user’s schedule. This rebuilds the userSchedule to show the new event added to the schedule.</w:t>
+      </w:r>
     </w:p>
     <w:p>
       <w:pPr>
         <w:pStyle w:val="Compact"/>
         <w:numPr>
           <w:numId w:val="1161"/>
-          <w:ilvl w:val="1"/>
-        </w:numPr>
-      </w:pPr>
-      <w:r>
-        <w:rPr>
-          <w:rStyle w:val="VerbatimChar"/>
-        </w:rPr>
-        <w:t xml:space="preserve">sidebarType</w:t>
-      </w:r>
-      <w:r>
-        <w:t xml:space="preserve"> </w:t>
-      </w:r>
-      <w:r>
-        <w:t xml:space="preserve">—</w:t>
-      </w:r>
-      <w:r>
-        <w:t xml:space="preserve"> </w:t>
-      </w:r>
-      <w:r>
-        <w:rPr>
-          <w:rStyle w:val="VerbatimChar"/>
-        </w:rPr>
-        <w:t xml:space="preserve">*</w:t>
-      </w:r>
-      <w:r>
-        <w:t xml:space="preserve"> </w:t>
-      </w:r>
-      <w:r>
-        <w:t xml:space="preserve">—</w:t>
-      </w:r>
-    </w:p>
-    <w:p>
-      <w:pPr>
-        <w:pStyle w:val="Compact"/>
-        <w:numPr>
-          <w:numId w:val="1161"/>
-          <w:ilvl w:val="1"/>
-        </w:numPr>
-      </w:pPr>
-      <w:r>
-        <w:rPr>
-          <w:rStyle w:val="VerbatimChar"/>
-        </w:rPr>
-        <w:t xml:space="preserve">headingId</w:t>
-      </w:r>
-      <w:r>
-        <w:t xml:space="preserve"> </w:t>
-      </w:r>
-      <w:r>
-        <w:t xml:space="preserve">—</w:t>
-      </w:r>
-      <w:r>
-        <w:t xml:space="preserve"> </w:t>
-      </w:r>
-      <w:r>
-        <w:rPr>
-          <w:rStyle w:val="VerbatimChar"/>
-        </w:rPr>
-        <w:t xml:space="preserve">*</w:t>
-      </w:r>
-      <w:r>
-        <w:t xml:space="preserve"> </w:t>
-      </w:r>
-      <w:r>
-        <w:t xml:space="preserve">—</w:t>
-      </w:r>
+          <w:ilvl w:val="0"/>
+        </w:numPr>
+      </w:pPr>
+      <w:r>
+        <w:rPr>
+          <w:b/>
+        </w:rPr>
+        <w:t xml:space="preserve">Parameters:</w:t>
+      </w:r>
+    </w:p>
+    <w:p>
+      <w:pPr>
+        <w:pStyle w:val="Compact"/>
+        <w:numPr>
+          <w:numId w:val="1162"/>
+          <w:ilvl w:val="1"/>
+        </w:numPr>
+      </w:pPr>
+      <w:r>
+        <w:rPr>
+          <w:rStyle w:val="VerbatimChar"/>
+        </w:rPr>
+        <w:t xml:space="preserve">eventID:</w:t>
+      </w:r>
+      <w:r>
+        <w:t xml:space="preserve"> </w:t>
+      </w:r>
+      <w:r>
+        <w:t xml:space="preserve">—</w:t>
+      </w:r>
+      <w:r>
+        <w:t xml:space="preserve"> </w:t>
+      </w:r>
+      <w:r>
+        <w:rPr>
+          <w:rStyle w:val="VerbatimChar"/>
+        </w:rPr>
+        <w:t xml:space="preserve">int</w:t>
+      </w:r>
+      <w:r>
+        <w:t xml:space="preserve"> </w:t>
+      </w:r>
+      <w:r>
+        <w:t xml:space="preserve">— The event’s id</w:t>
+      </w:r>
+    </w:p>
+    <w:p>
+      <w:pPr>
+        <w:pStyle w:val="Compact"/>
+        <w:numPr>
+          <w:numId w:val="1162"/>
+          <w:ilvl w:val="1"/>
+        </w:numPr>
+      </w:pPr>
+      <w:r>
+        <w:rPr>
+          <w:rStyle w:val="VerbatimChar"/>
+        </w:rPr>
+        <w:t xml:space="preserve">conferenceID:</w:t>
+      </w:r>
+      <w:r>
+        <w:t xml:space="preserve"> </w:t>
+      </w:r>
+      <w:r>
+        <w:t xml:space="preserve">—</w:t>
+      </w:r>
+      <w:r>
+        <w:t xml:space="preserve"> </w:t>
+      </w:r>
+      <w:r>
+        <w:rPr>
+          <w:rStyle w:val="VerbatimChar"/>
+        </w:rPr>
+        <w:t xml:space="preserve">int</w:t>
+      </w:r>
+      <w:r>
+        <w:t xml:space="preserve"> </w:t>
+      </w:r>
+      <w:r>
+        <w:t xml:space="preserve">— The conference’s id</w:t>
+      </w:r>
+    </w:p>
+    <w:p>
+      <w:pPr>
+        <w:pStyle w:val="Compact"/>
+        <w:numPr>
+          <w:numId w:val="1162"/>
+          <w:ilvl w:val="1"/>
+        </w:numPr>
+      </w:pPr>
+      <w:r>
+        <w:rPr>
+          <w:rStyle w:val="VerbatimChar"/>
+        </w:rPr>
+        <w:t xml:space="preserve">message:</w:t>
+      </w:r>
+      <w:r>
+        <w:t xml:space="preserve"> </w:t>
+      </w:r>
+      <w:r>
+        <w:t xml:space="preserve">—</w:t>
+      </w:r>
+      <w:r>
+        <w:t xml:space="preserve"> </w:t>
+      </w:r>
+      <w:r>
+        <w:rPr>
+          <w:rStyle w:val="VerbatimChar"/>
+        </w:rPr>
+        <w:t xml:space="preserve">String</w:t>
+      </w:r>
+      <w:r>
+        <w:t xml:space="preserve"> </w:t>
+      </w:r>
+      <w:r>
+        <w:t xml:space="preserve">— The message to be sent to the screen reader</w:t>
+      </w:r>
+    </w:p>
+    <w:p>
+      <w:pPr>
+        <w:pStyle w:val="Heading1"/>
+      </w:pPr>
+      <w:bookmarkStart w:id="156" w:name="section-10"/>
+      <w:bookmarkEnd w:id="156"/>
+    </w:p>
+    <w:p>
+      <w:pPr>
+        <w:pStyle w:val="Heading1"/>
+      </w:pPr>
+      <w:bookmarkStart w:id="157" w:name="menu.js-documentation"/>
+      <w:r>
+        <w:t xml:space="preserve">menu.js Documentation</w:t>
+      </w:r>
+      <w:bookmarkEnd w:id="157"/>
     </w:p>
     <w:p>
       <w:pPr>
         <w:pStyle w:val="Heading3"/>
       </w:pPr>
-      <w:bookmarkStart w:id="154" w:name="function-closeleftsidebar"/>
-      <w:r>
-        <w:rPr>
-          <w:rStyle w:val="VerbatimChar"/>
-        </w:rPr>
-        <w:t xml:space="preserve">function closeLeftSideBar()</w:t>
-      </w:r>
-      <w:bookmarkEnd w:id="154"/>
-    </w:p>
-    <w:p>
-      <w:pPr>
-        <w:pStyle w:val="Heading3"/>
-      </w:pPr>
-      <w:bookmarkStart w:id="155" w:name="function-closecentersidebar"/>
-      <w:r>
-        <w:rPr>
-          <w:rStyle w:val="VerbatimChar"/>
-        </w:rPr>
-        <w:t xml:space="preserve">function closeCenterSideBar()</w:t>
-      </w:r>
-      <w:bookmarkEnd w:id="155"/>
-    </w:p>
-    <w:p>
-      <w:pPr>
-        <w:pStyle w:val="Heading3"/>
-      </w:pPr>
-      <w:bookmarkStart w:id="156" w:name="function-closerightsidebar"/>
-      <w:r>
-        <w:rPr>
-          <w:rStyle w:val="VerbatimChar"/>
-        </w:rPr>
-        <w:t xml:space="preserve">function closeRightSideBar()</w:t>
-      </w:r>
-      <w:bookmarkEnd w:id="156"/>
-    </w:p>
-    <w:p>
-      <w:pPr>
-        <w:pStyle w:val="Heading3"/>
-      </w:pPr>
-      <w:bookmarkStart w:id="157" w:name="function-hidecontentpage"/>
-      <w:r>
-        <w:rPr>
-          <w:rStyle w:val="VerbatimChar"/>
-        </w:rPr>
-        <w:t xml:space="preserve">function hideContentPage()</w:t>
-      </w:r>
-      <w:bookmarkEnd w:id="157"/>
-    </w:p>
-    <w:p>
-      <w:pPr>
-        <w:pStyle w:val="Heading3"/>
-      </w:pPr>
-      <w:bookmarkStart w:id="158" w:name="function-showcontentpage"/>
-      <w:r>
-        <w:rPr>
-          <w:rStyle w:val="VerbatimChar"/>
-        </w:rPr>
-        <w:t xml:space="preserve">function showContentPage()</w:t>
+      <w:bookmarkStart w:id="158" w:name="function-removesidebarbarid-iconid"/>
+      <w:r>
+        <w:rPr>
+          <w:rStyle w:val="VerbatimChar"/>
+        </w:rPr>
+        <w:t xml:space="preserve">function removeSideBar(barId, iconId)</w:t>
       </w:r>
       <w:bookmarkEnd w:id="158"/>
     </w:p>
     <w:p>
       <w:pPr>
-        <w:pStyle w:val="Heading3"/>
-      </w:pPr>
-      <w:bookmarkStart w:id="159" w:name="function-ismobile"/>
-      <w:r>
-        <w:rPr>
-          <w:rStyle w:val="VerbatimChar"/>
-        </w:rPr>
-        <w:t xml:space="preserve">function isMobile()</w:t>
-      </w:r>
-      <w:bookmarkEnd w:id="159"/>
-    </w:p>
-    <w:p>
-      <w:pPr>
-        <w:pStyle w:val="Compact"/>
-        <w:numPr>
-          <w:numId w:val="1162"/>
-          <w:ilvl w:val="0"/>
-        </w:numPr>
-      </w:pPr>
-      <w:r>
-        <w:rPr>
-          <w:b/>
-        </w:rPr>
-        <w:t xml:space="preserve">Returns:</w:t>
-      </w:r>
-      <w:r>
-        <w:t xml:space="preserve"> </w:t>
-      </w:r>
-      <w:r>
-        <w:rPr>
-          <w:rStyle w:val="VerbatimChar"/>
-        </w:rPr>
-        <w:t xml:space="preserve">u</w:t>
-      </w:r>
-      <w:r>
-        <w:t xml:space="preserve"> </w:t>
-      </w:r>
-      <w:r>
-        <w:t xml:space="preserve">—</w:t>
-      </w:r>
-    </w:p>
-    <w:p>
-      <w:pPr>
-        <w:pStyle w:val="Heading3"/>
-      </w:pPr>
-      <w:bookmarkStart w:id="160" w:name="function-togglebodysidebar"/>
-      <w:r>
-        <w:rPr>
-          <w:rStyle w:val="VerbatimChar"/>
-        </w:rPr>
-        <w:t xml:space="preserve">function toggleBodySidebar()</w:t>
-      </w:r>
-      <w:bookmarkEnd w:id="160"/>
-    </w:p>
-    <w:p>
-      <w:pPr>
-        <w:pStyle w:val="Heading3"/>
-      </w:pPr>
-      <w:bookmarkStart w:id="161" w:name="function-getpagewidth"/>
-      <w:r>
-        <w:rPr>
-          <w:rStyle w:val="VerbatimChar"/>
-        </w:rPr>
-        <w:t xml:space="preserve">function getPageWidth()</w:t>
-      </w:r>
-      <w:bookmarkEnd w:id="161"/>
+        <w:pStyle w:val="FirstParagraph"/>
+      </w:pPr>
+      <w:r>
+        <w:t xml:space="preserve">Generic function that removes from view of the respective sidebar along with hiding with aria for screenreader.</w:t>
+      </w:r>
     </w:p>
     <w:p>
       <w:pPr>
@@ -13963,92 +14034,101 @@
         <w:rPr>
           <w:b/>
         </w:rPr>
-        <w:t xml:space="preserve">Returns:</w:t>
-      </w:r>
-      <w:r>
-        <w:t xml:space="preserve"> </w:t>
-      </w:r>
-      <w:r>
-        <w:rPr>
-          <w:rStyle w:val="VerbatimChar"/>
-        </w:rPr>
-        <w:t xml:space="preserve">u</w:t>
-      </w:r>
-      <w:r>
-        <w:t xml:space="preserve"> </w:t>
-      </w:r>
-      <w:r>
-        <w:t xml:space="preserve">—</w:t>
+        <w:t xml:space="preserve">Parameters:</w:t>
+      </w:r>
+    </w:p>
+    <w:p>
+      <w:pPr>
+        <w:pStyle w:val="Compact"/>
+        <w:numPr>
+          <w:numId w:val="1164"/>
+          <w:ilvl w:val="1"/>
+        </w:numPr>
+      </w:pPr>
+      <w:r>
+        <w:rPr>
+          <w:rStyle w:val="VerbatimChar"/>
+        </w:rPr>
+        <w:t xml:space="preserve">barId</w:t>
+      </w:r>
+      <w:r>
+        <w:t xml:space="preserve"> </w:t>
+      </w:r>
+      <w:r>
+        <w:t xml:space="preserve">—</w:t>
+      </w:r>
+      <w:r>
+        <w:t xml:space="preserve"> </w:t>
+      </w:r>
+      <w:r>
+        <w:rPr>
+          <w:rStyle w:val="VerbatimChar"/>
+        </w:rPr>
+        <w:t xml:space="preserve">string</w:t>
+      </w:r>
+      <w:r>
+        <w:t xml:space="preserve"> </w:t>
+      </w:r>
+      <w:r>
+        <w:t xml:space="preserve">— - The css ID used for closing respective side menu (hiding from view).</w:t>
+      </w:r>
+    </w:p>
+    <w:p>
+      <w:pPr>
+        <w:pStyle w:val="Compact"/>
+        <w:numPr>
+          <w:numId w:val="1164"/>
+          <w:ilvl w:val="1"/>
+        </w:numPr>
+      </w:pPr>
+      <w:r>
+        <w:rPr>
+          <w:rStyle w:val="VerbatimChar"/>
+        </w:rPr>
+        <w:t xml:space="preserve">iconId</w:t>
+      </w:r>
+      <w:r>
+        <w:t xml:space="preserve"> </w:t>
+      </w:r>
+      <w:r>
+        <w:t xml:space="preserve">—</w:t>
+      </w:r>
+      <w:r>
+        <w:t xml:space="preserve"> </w:t>
+      </w:r>
+      <w:r>
+        <w:rPr>
+          <w:rStyle w:val="VerbatimChar"/>
+        </w:rPr>
+        <w:t xml:space="preserve">string</w:t>
+      </w:r>
+      <w:r>
+        <w:t xml:space="preserve"> </w:t>
+      </w:r>
+      <w:r>
+        <w:t xml:space="preserve">— - User Menu css ID used for focusing on after closing respective side menu.</w:t>
       </w:r>
     </w:p>
     <w:p>
       <w:pPr>
         <w:pStyle w:val="Heading3"/>
       </w:pPr>
-      <w:bookmarkStart w:id="162" w:name="function-ismobilescreenwidth"/>
-      <w:r>
-        <w:rPr>
-          <w:rStyle w:val="VerbatimChar"/>
-        </w:rPr>
-        <w:t xml:space="preserve">function isMobileScreenWidth()</w:t>
-      </w:r>
-      <w:bookmarkEnd w:id="162"/>
-    </w:p>
-    <w:p>
-      <w:pPr>
-        <w:pStyle w:val="Compact"/>
-        <w:numPr>
-          <w:numId w:val="1164"/>
-          <w:ilvl w:val="0"/>
-        </w:numPr>
-      </w:pPr>
-      <w:r>
-        <w:rPr>
-          <w:b/>
-        </w:rPr>
-        <w:t xml:space="preserve">Returns:</w:t>
-      </w:r>
-      <w:r>
-        <w:t xml:space="preserve"> </w:t>
-      </w:r>
-      <w:r>
-        <w:rPr>
-          <w:rStyle w:val="VerbatimChar"/>
-        </w:rPr>
-        <w:t xml:space="preserve">u</w:t>
-      </w:r>
-      <w:r>
-        <w:t xml:space="preserve"> </w:t>
-      </w:r>
-      <w:r>
-        <w:t xml:space="preserve">—</w:t>
-      </w:r>
-    </w:p>
-    <w:p>
-      <w:pPr>
-        <w:pStyle w:val="Heading3"/>
-      </w:pPr>
-      <w:bookmarkStart w:id="163" w:name="function-closemenus"/>
-      <w:r>
-        <w:rPr>
-          <w:rStyle w:val="VerbatimChar"/>
-        </w:rPr>
-        <w:t xml:space="preserve">function closeMenus()</w:t>
-      </w:r>
-      <w:bookmarkEnd w:id="163"/>
-    </w:p>
-    <w:p>
-      <w:pPr>
-        <w:pStyle w:val="Heading3"/>
-      </w:pPr>
-      <w:bookmarkStart w:id="164" w:name="function-changesizeelement-style-size"/>
-      <w:r>
-        <w:rPr>
-          <w:rStyle w:val="VerbatimChar"/>
-        </w:rPr>
-        <w:t xml:space="preserve">function changeSize(element, style, size)</w:t>
-      </w:r>
-      <w:bookmarkEnd w:id="164"/>
+      <w:bookmarkStart w:id="159" w:name="X4d9136093416c0b335ce7b9031a45e1c1c3b620"/>
+      <w:r>
+        <w:rPr>
+          <w:rStyle w:val="VerbatimChar"/>
+        </w:rPr>
+        <w:t xml:space="preserve">function openSidebar(sidebarType, headingId)</w:t>
+      </w:r>
+      <w:bookmarkEnd w:id="159"/>
+    </w:p>
+    <w:p>
+      <w:pPr>
+        <w:pStyle w:val="FirstParagraph"/>
+      </w:pPr>
+      <w:r>
+        <w:t xml:space="preserve">Generic function used for opening from view of the respective sidebar, along with hiding with aria the User Menu. The cursor is focused on the first heading of the sidebar.</w:t>
+      </w:r>
     </w:p>
     <w:p>
       <w:pPr>
@@ -14077,28 +14157,28 @@
         <w:rPr>
           <w:rStyle w:val="VerbatimChar"/>
         </w:rPr>
-        <w:t xml:space="preserve">element</w:t>
-      </w:r>
-      <w:r>
-        <w:t xml:space="preserve"> </w:t>
-      </w:r>
-      <w:r>
-        <w:t xml:space="preserve">—</w:t>
-      </w:r>
-      <w:r>
-        <w:t xml:space="preserve"> </w:t>
-      </w:r>
-      <w:r>
-        <w:rPr>
-          <w:rStyle w:val="VerbatimChar"/>
-        </w:rPr>
-        <w:t xml:space="preserve">*</w:t>
-      </w:r>
-      <w:r>
-        <w:t xml:space="preserve"> </w:t>
-      </w:r>
-      <w:r>
-        <w:t xml:space="preserve">—</w:t>
+        <w:t xml:space="preserve">sidebarType</w:t>
+      </w:r>
+      <w:r>
+        <w:t xml:space="preserve"> </w:t>
+      </w:r>
+      <w:r>
+        <w:t xml:space="preserve">—</w:t>
+      </w:r>
+      <w:r>
+        <w:t xml:space="preserve"> </w:t>
+      </w:r>
+      <w:r>
+        <w:rPr>
+          <w:rStyle w:val="VerbatimChar"/>
+        </w:rPr>
+        <w:t xml:space="preserve">string</w:t>
+      </w:r>
+      <w:r>
+        <w:t xml:space="preserve"> </w:t>
+      </w:r>
+      <w:r>
+        <w:t xml:space="preserve">— - String that is one of three types of sidebars used to create it’s id.</w:t>
       </w:r>
     </w:p>
     <w:p>
@@ -14113,169 +14193,176 @@
         <w:rPr>
           <w:rStyle w:val="VerbatimChar"/>
         </w:rPr>
-        <w:t xml:space="preserve">style</w:t>
-      </w:r>
-      <w:r>
-        <w:t xml:space="preserve"> </w:t>
-      </w:r>
-      <w:r>
-        <w:t xml:space="preserve">—</w:t>
-      </w:r>
-      <w:r>
-        <w:t xml:space="preserve"> </w:t>
-      </w:r>
-      <w:r>
-        <w:rPr>
-          <w:rStyle w:val="VerbatimChar"/>
-        </w:rPr>
-        <w:t xml:space="preserve">*</w:t>
-      </w:r>
-      <w:r>
-        <w:t xml:space="preserve"> </w:t>
-      </w:r>
-      <w:r>
-        <w:t xml:space="preserve">—</w:t>
-      </w:r>
-    </w:p>
-    <w:p>
-      <w:pPr>
-        <w:pStyle w:val="Compact"/>
-        <w:numPr>
-          <w:numId w:val="1166"/>
-          <w:ilvl w:val="1"/>
-        </w:numPr>
-      </w:pPr>
-      <w:r>
-        <w:rPr>
-          <w:rStyle w:val="VerbatimChar"/>
-        </w:rPr>
-        <w:t xml:space="preserve">size</w:t>
-      </w:r>
-      <w:r>
-        <w:t xml:space="preserve"> </w:t>
-      </w:r>
-      <w:r>
-        <w:t xml:space="preserve">—</w:t>
-      </w:r>
-      <w:r>
-        <w:t xml:space="preserve"> </w:t>
-      </w:r>
-      <w:r>
-        <w:rPr>
-          <w:rStyle w:val="VerbatimChar"/>
-        </w:rPr>
-        <w:t xml:space="preserve">*</w:t>
-      </w:r>
-      <w:r>
-        <w:t xml:space="preserve"> </w:t>
-      </w:r>
-      <w:r>
-        <w:t xml:space="preserve">—</w:t>
+        <w:t xml:space="preserve">headingId</w:t>
+      </w:r>
+      <w:r>
+        <w:t xml:space="preserve"> </w:t>
+      </w:r>
+      <w:r>
+        <w:t xml:space="preserve">—</w:t>
+      </w:r>
+      <w:r>
+        <w:t xml:space="preserve"> </w:t>
+      </w:r>
+      <w:r>
+        <w:rPr>
+          <w:rStyle w:val="VerbatimChar"/>
+        </w:rPr>
+        <w:t xml:space="preserve">string</w:t>
+      </w:r>
+      <w:r>
+        <w:t xml:space="preserve"> </w:t>
+      </w:r>
+      <w:r>
+        <w:t xml:space="preserve">— - Sidebar Header ID that is used for coursor to focus on.</w:t>
       </w:r>
     </w:p>
     <w:p>
       <w:pPr>
         <w:pStyle w:val="Heading3"/>
       </w:pPr>
-      <w:bookmarkStart w:id="165" w:name="function-setcurrentfontdisplay"/>
-      <w:r>
-        <w:rPr>
-          <w:rStyle w:val="VerbatimChar"/>
-        </w:rPr>
-        <w:t xml:space="preserve">function setCurrentFontDisplay()</w:t>
+      <w:bookmarkStart w:id="160" w:name="function-closeleftsidebar"/>
+      <w:r>
+        <w:rPr>
+          <w:rStyle w:val="VerbatimChar"/>
+        </w:rPr>
+        <w:t xml:space="preserve">function closeLeftSideBar()</w:t>
+      </w:r>
+      <w:bookmarkEnd w:id="160"/>
+    </w:p>
+    <w:p>
+      <w:pPr>
+        <w:pStyle w:val="FirstParagraph"/>
+      </w:pPr>
+      <w:r>
+        <w:t xml:space="preserve">Function that is used for closing User Settings Menu visually and verbally with notifyScreenreader function. (Layout changed later in development, did not yet change variable names to account for it)</w:t>
+      </w:r>
+    </w:p>
+    <w:p>
+      <w:pPr>
+        <w:pStyle w:val="Heading3"/>
+      </w:pPr>
+      <w:bookmarkStart w:id="161" w:name="function-closecentersidebar"/>
+      <w:r>
+        <w:rPr>
+          <w:rStyle w:val="VerbatimChar"/>
+        </w:rPr>
+        <w:t xml:space="preserve">function closeCenterSideBar()</w:t>
+      </w:r>
+      <w:bookmarkEnd w:id="161"/>
+    </w:p>
+    <w:p>
+      <w:pPr>
+        <w:pStyle w:val="FirstParagraph"/>
+      </w:pPr>
+      <w:r>
+        <w:t xml:space="preserve">Function that is used for closing Accesibility Setting Menu visually and verbally with notifyScreenreader function. (Layout changed later in development, did not yet change variable names to account for it)</w:t>
+      </w:r>
+    </w:p>
+    <w:p>
+      <w:pPr>
+        <w:pStyle w:val="Heading3"/>
+      </w:pPr>
+      <w:bookmarkStart w:id="162" w:name="function-closerightsidebar"/>
+      <w:r>
+        <w:rPr>
+          <w:rStyle w:val="VerbatimChar"/>
+        </w:rPr>
+        <w:t xml:space="preserve">function closeRightSideBar()</w:t>
+      </w:r>
+      <w:bookmarkEnd w:id="162"/>
+    </w:p>
+    <w:p>
+      <w:pPr>
+        <w:pStyle w:val="FirstParagraph"/>
+      </w:pPr>
+      <w:r>
+        <w:t xml:space="preserve">Function that is used for closing My Schduler Menu visually and verbally with notifyScreenreader function. (Layout changed later in development, did not yet change variable names to account for it)</w:t>
+      </w:r>
+    </w:p>
+    <w:p>
+      <w:pPr>
+        <w:pStyle w:val="Heading3"/>
+      </w:pPr>
+      <w:bookmarkStart w:id="163" w:name="function-hidecontentpage"/>
+      <w:r>
+        <w:rPr>
+          <w:rStyle w:val="VerbatimChar"/>
+        </w:rPr>
+        <w:t xml:space="preserve">function hideContentPage()</w:t>
+      </w:r>
+      <w:bookmarkEnd w:id="163"/>
+    </w:p>
+    <w:p>
+      <w:pPr>
+        <w:pStyle w:val="FirstParagraph"/>
+      </w:pPr>
+      <w:r>
+        <w:t xml:space="preserve">Function is used to hide using aria the current page when transitioning to a respective side menu.</w:t>
+      </w:r>
+    </w:p>
+    <w:p>
+      <w:pPr>
+        <w:pStyle w:val="Heading3"/>
+      </w:pPr>
+      <w:bookmarkStart w:id="164" w:name="function-showcontentpage"/>
+      <w:r>
+        <w:rPr>
+          <w:rStyle w:val="VerbatimChar"/>
+        </w:rPr>
+        <w:t xml:space="preserve">function showContentPage()</w:t>
+      </w:r>
+      <w:bookmarkEnd w:id="164"/>
+    </w:p>
+    <w:p>
+      <w:pPr>
+        <w:pStyle w:val="FirstParagraph"/>
+      </w:pPr>
+      <w:r>
+        <w:t xml:space="preserve">Function is used to show by disabling aria-hidden of the current page when transitioning back to current page from sidebar.</w:t>
+      </w:r>
+    </w:p>
+    <w:p>
+      <w:pPr>
+        <w:pStyle w:val="Heading3"/>
+      </w:pPr>
+      <w:bookmarkStart w:id="165" w:name="function-togglebodysidebar"/>
+      <w:r>
+        <w:rPr>
+          <w:rStyle w:val="VerbatimChar"/>
+        </w:rPr>
+        <w:t xml:space="preserve">function toggleBodySidebar()</w:t>
       </w:r>
       <w:bookmarkEnd w:id="165"/>
     </w:p>
     <w:p>
       <w:pPr>
+        <w:pStyle w:val="FirstParagraph"/>
+      </w:pPr>
+      <w:r>
+        <w:t xml:space="preserve">Function is used to toggle side bar of body of page.</w:t>
+      </w:r>
+    </w:p>
+    <w:p>
+      <w:pPr>
         <w:pStyle w:val="Heading3"/>
       </w:pPr>
-      <w:bookmarkStart w:id="166" w:name="function-togglegraystyle"/>
-      <w:r>
-        <w:rPr>
-          <w:rStyle w:val="VerbatimChar"/>
-        </w:rPr>
-        <w:t xml:space="preserve">function toggleGraystyle()</w:t>
+      <w:bookmarkStart w:id="166" w:name="function-getpagewidth"/>
+      <w:r>
+        <w:rPr>
+          <w:rStyle w:val="VerbatimChar"/>
+        </w:rPr>
+        <w:t xml:space="preserve">function getPageWidth()</w:t>
       </w:r>
       <w:bookmarkEnd w:id="166"/>
     </w:p>
     <w:p>
       <w:pPr>
-        <w:pStyle w:val="Heading3"/>
-      </w:pPr>
-      <w:bookmarkStart w:id="167" w:name="function-toggleinvertcolor"/>
-      <w:r>
-        <w:rPr>
-          <w:rStyle w:val="VerbatimChar"/>
-        </w:rPr>
-        <w:t xml:space="preserve">function toggleInvertColor()</w:t>
-      </w:r>
-      <w:bookmarkEnd w:id="167"/>
-    </w:p>
-    <w:p>
-      <w:pPr>
-        <w:pStyle w:val="Heading3"/>
-      </w:pPr>
-      <w:bookmarkStart w:id="168" w:name="function-turnongraystyle"/>
-      <w:r>
-        <w:rPr>
-          <w:rStyle w:val="VerbatimChar"/>
-        </w:rPr>
-        <w:t xml:space="preserve">function turnOnGrayStyle()</w:t>
-      </w:r>
-      <w:bookmarkEnd w:id="168"/>
-    </w:p>
-    <w:p>
-      <w:pPr>
-        <w:pStyle w:val="Heading3"/>
-      </w:pPr>
-      <w:bookmarkStart w:id="169" w:name="function-turnoncolordefault"/>
-      <w:r>
-        <w:rPr>
-          <w:rStyle w:val="VerbatimChar"/>
-        </w:rPr>
-        <w:t xml:space="preserve">function turnOnColorDefault()</w:t>
-      </w:r>
-      <w:bookmarkEnd w:id="169"/>
-    </w:p>
-    <w:p>
-      <w:pPr>
-        <w:pStyle w:val="Heading3"/>
-      </w:pPr>
-      <w:bookmarkStart w:id="170" w:name="function-turnoninversestyle"/>
-      <w:r>
-        <w:rPr>
-          <w:rStyle w:val="VerbatimChar"/>
-        </w:rPr>
-        <w:t xml:space="preserve">function turnOnInverseStyle()</w:t>
-      </w:r>
-      <w:bookmarkEnd w:id="170"/>
-    </w:p>
-    <w:p>
-      <w:pPr>
-        <w:pStyle w:val="Heading3"/>
-      </w:pPr>
-      <w:bookmarkStart w:id="171" w:name="function-removecurrentcolorsetting"/>
-      <w:r>
-        <w:rPr>
-          <w:rStyle w:val="VerbatimChar"/>
-        </w:rPr>
-        <w:t xml:space="preserve">function removeCurrentColorSetting()</w:t>
-      </w:r>
-      <w:bookmarkEnd w:id="171"/>
-    </w:p>
-    <w:p>
-      <w:pPr>
-        <w:pStyle w:val="Heading3"/>
-      </w:pPr>
-      <w:bookmarkStart w:id="172" w:name="function-toggleariabuttonpresselementid"/>
-      <w:r>
-        <w:rPr>
-          <w:rStyle w:val="VerbatimChar"/>
-        </w:rPr>
-        <w:t xml:space="preserve">function toggleAriaButtonPress(elementId)</w:t>
-      </w:r>
-      <w:bookmarkEnd w:id="172"/>
+        <w:pStyle w:val="FirstParagraph"/>
+      </w:pPr>
+      <w:r>
+        <w:t xml:space="preserve">Function is used to get current page width size as a double.</w:t>
+      </w:r>
     </w:p>
     <w:p>
       <w:pPr>
@@ -14289,64 +14376,44 @@
         <w:rPr>
           <w:b/>
         </w:rPr>
-        <w:t xml:space="preserve">Parameters:</w:t>
-      </w:r>
-      <w:r>
-        <w:t xml:space="preserve"> </w:t>
-      </w:r>
-      <w:r>
-        <w:rPr>
-          <w:rStyle w:val="VerbatimChar"/>
-        </w:rPr>
-        <w:t xml:space="preserve">elementId</w:t>
-      </w:r>
-      <w:r>
-        <w:t xml:space="preserve"> </w:t>
-      </w:r>
-      <w:r>
-        <w:t xml:space="preserve">—</w:t>
-      </w:r>
-      <w:r>
-        <w:t xml:space="preserve"> </w:t>
-      </w:r>
-      <w:r>
-        <w:rPr>
-          <w:rStyle w:val="VerbatimChar"/>
-        </w:rPr>
-        <w:t xml:space="preserve">*</w:t>
-      </w:r>
-      <w:r>
-        <w:t xml:space="preserve"> </w:t>
-      </w:r>
-      <w:r>
-        <w:t xml:space="preserve">—</w:t>
+        <w:t xml:space="preserve">Returns:</w:t>
+      </w:r>
+      <w:r>
+        <w:t xml:space="preserve"> </w:t>
+      </w:r>
+      <w:r>
+        <w:rPr>
+          <w:rStyle w:val="VerbatimChar"/>
+        </w:rPr>
+        <w:t xml:space="preserve">double</w:t>
+      </w:r>
+      <w:r>
+        <w:t xml:space="preserve"> </w:t>
+      </w:r>
+      <w:r>
+        <w:t xml:space="preserve">— - Page Width</w:t>
       </w:r>
     </w:p>
     <w:p>
       <w:pPr>
         <w:pStyle w:val="Heading3"/>
       </w:pPr>
-      <w:bookmarkStart w:id="173" w:name="function-changefontscreen"/>
-      <w:r>
-        <w:rPr>
-          <w:rStyle w:val="VerbatimChar"/>
-        </w:rPr>
-        <w:t xml:space="preserve">function changeFontScreen()</w:t>
-      </w:r>
-      <w:bookmarkEnd w:id="173"/>
-    </w:p>
-    <w:p>
-      <w:pPr>
-        <w:pStyle w:val="Heading3"/>
-      </w:pPr>
-      <w:bookmarkStart w:id="174" w:name="function-setcookiecname-cvalue"/>
-      <w:r>
-        <w:rPr>
-          <w:rStyle w:val="VerbatimChar"/>
-        </w:rPr>
-        <w:t xml:space="preserve">function setCookie(cname, cvalue)</w:t>
-      </w:r>
-      <w:bookmarkEnd w:id="174"/>
+      <w:bookmarkStart w:id="167" w:name="function-ismobilescreenwidth"/>
+      <w:r>
+        <w:rPr>
+          <w:rStyle w:val="VerbatimChar"/>
+        </w:rPr>
+        <w:t xml:space="preserve">function isMobileScreenWidth()</w:t>
+      </w:r>
+      <w:bookmarkEnd w:id="167"/>
+    </w:p>
+    <w:p>
+      <w:pPr>
+        <w:pStyle w:val="FirstParagraph"/>
+      </w:pPr>
+      <w:r>
+        <w:t xml:space="preserve">Function is used to check if current size of window is that of a smartphone. If so it will return true, or it will return false to imply the current screen width is that of a table or desktop.</w:t>
+      </w:r>
     </w:p>
     <w:p>
       <w:pPr>
@@ -14360,6 +14427,78 @@
         <w:rPr>
           <w:b/>
         </w:rPr>
+        <w:t xml:space="preserve">Returns:</w:t>
+      </w:r>
+      <w:r>
+        <w:t xml:space="preserve"> </w:t>
+      </w:r>
+      <w:r>
+        <w:rPr>
+          <w:rStyle w:val="VerbatimChar"/>
+        </w:rPr>
+        <w:t xml:space="preserve">boolean</w:t>
+      </w:r>
+      <w:r>
+        <w:t xml:space="preserve"> </w:t>
+      </w:r>
+      <w:r>
+        <w:t xml:space="preserve">— - Boolean representing if current screen size is small to that of a mobile device.</w:t>
+      </w:r>
+    </w:p>
+    <w:p>
+      <w:pPr>
+        <w:pStyle w:val="Heading3"/>
+      </w:pPr>
+      <w:bookmarkStart w:id="168" w:name="function-closemenus"/>
+      <w:r>
+        <w:rPr>
+          <w:rStyle w:val="VerbatimChar"/>
+        </w:rPr>
+        <w:t xml:space="preserve">function closeMenus()</w:t>
+      </w:r>
+      <w:bookmarkEnd w:id="168"/>
+    </w:p>
+    <w:p>
+      <w:pPr>
+        <w:pStyle w:val="FirstParagraph"/>
+      </w:pPr>
+      <w:r>
+        <w:t xml:space="preserve">Function is used to close any sidemenu that may currently be open. It will check each sidemenu and close them accordinly by calling their respective close method.</w:t>
+      </w:r>
+    </w:p>
+    <w:p>
+      <w:pPr>
+        <w:pStyle w:val="Heading3"/>
+      </w:pPr>
+      <w:bookmarkStart w:id="169" w:name="function-changesizeelement-style-size"/>
+      <w:r>
+        <w:rPr>
+          <w:rStyle w:val="VerbatimChar"/>
+        </w:rPr>
+        <w:t xml:space="preserve">function changeSize(element, style, size)</w:t>
+      </w:r>
+      <w:bookmarkEnd w:id="169"/>
+    </w:p>
+    <w:p>
+      <w:pPr>
+        <w:pStyle w:val="FirstParagraph"/>
+      </w:pPr>
+      <w:r>
+        <w:t xml:space="preserve">Function is used to change the size of the respective ID or Class using JQuery.</w:t>
+      </w:r>
+    </w:p>
+    <w:p>
+      <w:pPr>
+        <w:pStyle w:val="Compact"/>
+        <w:numPr>
+          <w:numId w:val="1169"/>
+          <w:ilvl w:val="0"/>
+        </w:numPr>
+      </w:pPr>
+      <w:r>
+        <w:rPr>
+          <w:b/>
+        </w:rPr>
         <w:t xml:space="preserve">Parameters:</w:t>
       </w:r>
     </w:p>
@@ -14367,185 +14506,267 @@
       <w:pPr>
         <w:pStyle w:val="Compact"/>
         <w:numPr>
-          <w:numId w:val="1169"/>
-          <w:ilvl w:val="1"/>
-        </w:numPr>
-      </w:pPr>
-      <w:r>
-        <w:rPr>
-          <w:rStyle w:val="VerbatimChar"/>
-        </w:rPr>
-        <w:t xml:space="preserve">cname</w:t>
-      </w:r>
-      <w:r>
-        <w:t xml:space="preserve"> </w:t>
-      </w:r>
-      <w:r>
-        <w:t xml:space="preserve">—</w:t>
-      </w:r>
-      <w:r>
-        <w:t xml:space="preserve"> </w:t>
-      </w:r>
-      <w:r>
-        <w:rPr>
-          <w:rStyle w:val="VerbatimChar"/>
-        </w:rPr>
-        <w:t xml:space="preserve">*</w:t>
-      </w:r>
-      <w:r>
-        <w:t xml:space="preserve"> </w:t>
-      </w:r>
-      <w:r>
-        <w:t xml:space="preserve">—</w:t>
-      </w:r>
-    </w:p>
-    <w:p>
-      <w:pPr>
-        <w:pStyle w:val="Compact"/>
-        <w:numPr>
-          <w:numId w:val="1169"/>
-          <w:ilvl w:val="1"/>
-        </w:numPr>
-      </w:pPr>
-      <w:r>
-        <w:rPr>
-          <w:rStyle w:val="VerbatimChar"/>
-        </w:rPr>
-        <w:t xml:space="preserve">cvalue</w:t>
-      </w:r>
-      <w:r>
-        <w:t xml:space="preserve"> </w:t>
-      </w:r>
-      <w:r>
-        <w:t xml:space="preserve">—</w:t>
-      </w:r>
-      <w:r>
-        <w:t xml:space="preserve"> </w:t>
-      </w:r>
-      <w:r>
-        <w:rPr>
-          <w:rStyle w:val="VerbatimChar"/>
-        </w:rPr>
-        <w:t xml:space="preserve">*</w:t>
-      </w:r>
-      <w:r>
-        <w:t xml:space="preserve"> </w:t>
-      </w:r>
-      <w:r>
-        <w:t xml:space="preserve">—</w:t>
+          <w:numId w:val="1170"/>
+          <w:ilvl w:val="1"/>
+        </w:numPr>
+      </w:pPr>
+      <w:r>
+        <w:rPr>
+          <w:rStyle w:val="VerbatimChar"/>
+        </w:rPr>
+        <w:t xml:space="preserve">element</w:t>
+      </w:r>
+      <w:r>
+        <w:t xml:space="preserve"> </w:t>
+      </w:r>
+      <w:r>
+        <w:t xml:space="preserve">—</w:t>
+      </w:r>
+      <w:r>
+        <w:t xml:space="preserve"> </w:t>
+      </w:r>
+      <w:r>
+        <w:rPr>
+          <w:rStyle w:val="VerbatimChar"/>
+        </w:rPr>
+        <w:t xml:space="preserve">string</w:t>
+      </w:r>
+      <w:r>
+        <w:t xml:space="preserve"> </w:t>
+      </w:r>
+      <w:r>
+        <w:t xml:space="preserve">— - ID or Class that will be used to change content’s size.</w:t>
+      </w:r>
+    </w:p>
+    <w:p>
+      <w:pPr>
+        <w:pStyle w:val="Compact"/>
+        <w:numPr>
+          <w:numId w:val="1170"/>
+          <w:ilvl w:val="1"/>
+        </w:numPr>
+      </w:pPr>
+      <w:r>
+        <w:rPr>
+          <w:rStyle w:val="VerbatimChar"/>
+        </w:rPr>
+        <w:t xml:space="preserve">style</w:t>
+      </w:r>
+      <w:r>
+        <w:t xml:space="preserve"> </w:t>
+      </w:r>
+      <w:r>
+        <w:t xml:space="preserve">—</w:t>
+      </w:r>
+      <w:r>
+        <w:t xml:space="preserve"> </w:t>
+      </w:r>
+      <w:r>
+        <w:rPr>
+          <w:rStyle w:val="VerbatimChar"/>
+        </w:rPr>
+        <w:t xml:space="preserve">string</w:t>
+      </w:r>
+      <w:r>
+        <w:t xml:space="preserve"> </w:t>
+      </w:r>
+      <w:r>
+        <w:t xml:space="preserve">— - Style that is wanted to be changed of size.</w:t>
+      </w:r>
+    </w:p>
+    <w:p>
+      <w:pPr>
+        <w:pStyle w:val="Compact"/>
+        <w:numPr>
+          <w:numId w:val="1170"/>
+          <w:ilvl w:val="1"/>
+        </w:numPr>
+      </w:pPr>
+      <w:r>
+        <w:rPr>
+          <w:rStyle w:val="VerbatimChar"/>
+        </w:rPr>
+        <w:t xml:space="preserve">size</w:t>
+      </w:r>
+      <w:r>
+        <w:t xml:space="preserve"> </w:t>
+      </w:r>
+      <w:r>
+        <w:t xml:space="preserve">—</w:t>
+      </w:r>
+      <w:r>
+        <w:t xml:space="preserve"> </w:t>
+      </w:r>
+      <w:r>
+        <w:rPr>
+          <w:rStyle w:val="VerbatimChar"/>
+        </w:rPr>
+        <w:t xml:space="preserve">string</w:t>
+      </w:r>
+      <w:r>
+        <w:t xml:space="preserve"> </w:t>
+      </w:r>
+      <w:r>
+        <w:t xml:space="preserve">— - Size specified to be used to change size of inner content of ID or Class.</w:t>
       </w:r>
     </w:p>
     <w:p>
       <w:pPr>
         <w:pStyle w:val="Heading3"/>
       </w:pPr>
-      <w:bookmarkStart w:id="175" w:name="function-getcookiecname"/>
-      <w:r>
-        <w:rPr>
-          <w:rStyle w:val="VerbatimChar"/>
-        </w:rPr>
-        <w:t xml:space="preserve">function getCookie(cname)</w:t>
+      <w:bookmarkStart w:id="170" w:name="function-setcurrentfontdisplay"/>
+      <w:r>
+        <w:rPr>
+          <w:rStyle w:val="VerbatimChar"/>
+        </w:rPr>
+        <w:t xml:space="preserve">function setCurrentFontDisplay()</w:t>
+      </w:r>
+      <w:bookmarkEnd w:id="170"/>
+    </w:p>
+    <w:p>
+      <w:pPr>
+        <w:pStyle w:val="FirstParagraph"/>
+      </w:pPr>
+      <w:r>
+        <w:t xml:space="preserve">Function is used to reinitilize the heading of the accesibility sidebar specifying what the current font size is visually. If the screen size has not yet been intilized it is defaulted to zero.</w:t>
+      </w:r>
+    </w:p>
+    <w:p>
+      <w:pPr>
+        <w:pStyle w:val="Heading3"/>
+      </w:pPr>
+      <w:bookmarkStart w:id="171" w:name="function-togglegraystyle"/>
+      <w:r>
+        <w:rPr>
+          <w:rStyle w:val="VerbatimChar"/>
+        </w:rPr>
+        <w:t xml:space="preserve">function toggleGraystyle()</w:t>
+      </w:r>
+      <w:bookmarkEnd w:id="171"/>
+    </w:p>
+    <w:p>
+      <w:pPr>
+        <w:pStyle w:val="FirstParagraph"/>
+      </w:pPr>
+      <w:r>
+        <w:t xml:space="preserve">Function is used to toggle CSS class that is used to overlay Gray filter over page.</w:t>
+      </w:r>
+    </w:p>
+    <w:p>
+      <w:pPr>
+        <w:pStyle w:val="Heading3"/>
+      </w:pPr>
+      <w:bookmarkStart w:id="172" w:name="function-toggleinvertcolor"/>
+      <w:r>
+        <w:rPr>
+          <w:rStyle w:val="VerbatimChar"/>
+        </w:rPr>
+        <w:t xml:space="preserve">function toggleInvertColor()</w:t>
+      </w:r>
+      <w:bookmarkEnd w:id="172"/>
+    </w:p>
+    <w:p>
+      <w:pPr>
+        <w:pStyle w:val="FirstParagraph"/>
+      </w:pPr>
+      <w:r>
+        <w:t xml:space="preserve">Function is used to toggle CSS class that is used to overlay Inverse filter over page.</w:t>
+      </w:r>
+    </w:p>
+    <w:p>
+      <w:pPr>
+        <w:pStyle w:val="Heading3"/>
+      </w:pPr>
+      <w:bookmarkStart w:id="173" w:name="function-turnongraystyle"/>
+      <w:r>
+        <w:rPr>
+          <w:rStyle w:val="VerbatimChar"/>
+        </w:rPr>
+        <w:t xml:space="preserve">function turnOnGrayStyle()</w:t>
+      </w:r>
+      <w:bookmarkEnd w:id="173"/>
+    </w:p>
+    <w:p>
+      <w:pPr>
+        <w:pStyle w:val="FirstParagraph"/>
+      </w:pPr>
+      <w:r>
+        <w:t xml:space="preserve">Function is used to turn switch current filter to GrayStyle if it is not already on. It does so by removing the current filter that is on while toggling the toggleGrayStyle() function and announcing the change using the toggleAriaButtonPress() function.</w:t>
+      </w:r>
+    </w:p>
+    <w:p>
+      <w:pPr>
+        <w:pStyle w:val="Heading3"/>
+      </w:pPr>
+      <w:bookmarkStart w:id="174" w:name="function-turnoncolordefault"/>
+      <w:r>
+        <w:rPr>
+          <w:rStyle w:val="VerbatimChar"/>
+        </w:rPr>
+        <w:t xml:space="preserve">function turnOnColorDefault()</w:t>
+      </w:r>
+      <w:bookmarkEnd w:id="174"/>
+    </w:p>
+    <w:p>
+      <w:pPr>
+        <w:pStyle w:val="FirstParagraph"/>
+      </w:pPr>
+      <w:r>
+        <w:t xml:space="preserve">Function is used to turn switch current filter to none if a filter is already placed. It does so by removing the current filter that is on while using the removeCurrentColorSetting() function that removes any filter currenlty on. It then uses the toggleAriaButtonPress() function to announce the change for screen reader users.</w:t>
+      </w:r>
+    </w:p>
+    <w:p>
+      <w:pPr>
+        <w:pStyle w:val="Heading3"/>
+      </w:pPr>
+      <w:bookmarkStart w:id="175" w:name="function-turnoninversestyle"/>
+      <w:r>
+        <w:rPr>
+          <w:rStyle w:val="VerbatimChar"/>
+        </w:rPr>
+        <w:t xml:space="preserve">function turnOnInverseStyle()</w:t>
       </w:r>
       <w:bookmarkEnd w:id="175"/>
     </w:p>
     <w:p>
       <w:pPr>
-        <w:pStyle w:val="Compact"/>
-        <w:numPr>
-          <w:numId w:val="1170"/>
-          <w:ilvl w:val="0"/>
-        </w:numPr>
-      </w:pPr>
-      <w:r>
-        <w:rPr>
-          <w:b/>
-        </w:rPr>
-        <w:t xml:space="preserve">Parameters:</w:t>
-      </w:r>
-      <w:r>
-        <w:t xml:space="preserve"> </w:t>
-      </w:r>
-      <w:r>
-        <w:rPr>
-          <w:rStyle w:val="VerbatimChar"/>
-        </w:rPr>
-        <w:t xml:space="preserve">cname</w:t>
-      </w:r>
-      <w:r>
-        <w:t xml:space="preserve"> </w:t>
-      </w:r>
-      <w:r>
-        <w:t xml:space="preserve">—</w:t>
-      </w:r>
-      <w:r>
-        <w:t xml:space="preserve"> </w:t>
-      </w:r>
-      <w:r>
-        <w:rPr>
-          <w:rStyle w:val="VerbatimChar"/>
-        </w:rPr>
-        <w:t xml:space="preserve">*</w:t>
-      </w:r>
-      <w:r>
-        <w:t xml:space="preserve"> </w:t>
-      </w:r>
-      <w:r>
-        <w:t xml:space="preserve">—</w:t>
-      </w:r>
-    </w:p>
-    <w:p>
-      <w:pPr>
-        <w:pStyle w:val="Compact"/>
-        <w:numPr>
-          <w:numId w:val="1170"/>
-          <w:ilvl w:val="0"/>
-        </w:numPr>
-      </w:pPr>
-      <w:r>
-        <w:rPr>
-          <w:b/>
-        </w:rPr>
-        <w:t xml:space="preserve">Returns:</w:t>
-      </w:r>
-      <w:r>
-        <w:t xml:space="preserve"> </w:t>
-      </w:r>
-      <w:r>
-        <w:rPr>
-          <w:rStyle w:val="VerbatimChar"/>
-        </w:rPr>
-        <w:t xml:space="preserve">u</w:t>
-      </w:r>
-      <w:r>
-        <w:t xml:space="preserve"> </w:t>
-      </w:r>
-      <w:r>
-        <w:t xml:space="preserve">—</w:t>
+        <w:pStyle w:val="FirstParagraph"/>
+      </w:pPr>
+      <w:r>
+        <w:t xml:space="preserve">Function is used to turn switch current filter to Inverse if it is not already on. It does so by removing the current filter that is on while toggling the toggleInvertColor() function and announcing the change using the toggleAriaButtonPress() function.</w:t>
       </w:r>
     </w:p>
     <w:p>
       <w:pPr>
         <w:pStyle w:val="Heading3"/>
       </w:pPr>
-      <w:bookmarkStart w:id="176" w:name="function-onloadcook"/>
-      <w:r>
-        <w:rPr>
-          <w:rStyle w:val="VerbatimChar"/>
-        </w:rPr>
-        <w:t xml:space="preserve">function onloadCook()</w:t>
+      <w:bookmarkStart w:id="176" w:name="function-removecurrentcolorsetting"/>
+      <w:r>
+        <w:rPr>
+          <w:rStyle w:val="VerbatimChar"/>
+        </w:rPr>
+        <w:t xml:space="preserve">function removeCurrentColorSetting()</w:t>
       </w:r>
       <w:bookmarkEnd w:id="176"/>
     </w:p>
     <w:p>
       <w:pPr>
+        <w:pStyle w:val="FirstParagraph"/>
+      </w:pPr>
+      <w:r>
+        <w:t xml:space="preserve">Functin is used to remove any filters that are currently on. It does so by checking which of the filters is currently on. Once it finds that filter, it calls the respective toggle function to turn it off and announcing so using the toggleAriaButtonPress function.</w:t>
+      </w:r>
+    </w:p>
+    <w:p>
+      <w:pPr>
         <w:pStyle w:val="Heading3"/>
       </w:pPr>
-      <w:bookmarkStart w:id="177" w:name="function-onfontchange"/>
-      <w:r>
-        <w:rPr>
-          <w:rStyle w:val="VerbatimChar"/>
-        </w:rPr>
-        <w:t xml:space="preserve">function onFontChange()</w:t>
+      <w:bookmarkStart w:id="177" w:name="function-toggleariabuttonpresselementid"/>
+      <w:r>
+        <w:rPr>
+          <w:rStyle w:val="VerbatimChar"/>
+        </w:rPr>
+        <w:t xml:space="preserve">function toggleAriaButtonPress(elementId)</w:t>
       </w:r>
       <w:bookmarkEnd w:id="177"/>
     </w:p>
@@ -14554,131 +14775,8 @@
         <w:pStyle w:val="FirstParagraph"/>
       </w:pPr>
       <w:r>
-        <w:t xml:space="preserve">When the one of the following ids [</w:t>
-      </w:r>
-      <w:r>
-        <w:t xml:space="preserve">‘</w:t>
-      </w:r>
-      <w:r>
-        <w:t xml:space="preserve">increase-font</w:t>
-      </w:r>
-      <w:r>
-        <w:t xml:space="preserve">’</w:t>
-      </w:r>
-      <w:r>
-        <w:t xml:space="preserve">,</w:t>
-      </w:r>
-      <w:r>
-        <w:t xml:space="preserve"> </w:t>
-      </w:r>
-      <w:r>
-        <w:t xml:space="preserve">‘</w:t>
-      </w:r>
-      <w:r>
-        <w:t xml:space="preserve">decrease-font</w:t>
-      </w:r>
-      <w:r>
-        <w:t xml:space="preserve">’</w:t>
-      </w:r>
-      <w:r>
-        <w:t xml:space="preserve">,</w:t>
-      </w:r>
-      <w:r>
-        <w:t xml:space="preserve"> </w:t>
-      </w:r>
-      <w:r>
-        <w:t xml:space="preserve">‘</w:t>
-      </w:r>
-      <w:r>
-        <w:t xml:space="preserve">increase-font</w:t>
-      </w:r>
-      <w:r>
-        <w:t xml:space="preserve">’</w:t>
-      </w:r>
-      <w:r>
-        <w:t xml:space="preserve">] are clicked, the respective clickEvent will change the global variable that contains the current size setting. onFontChange will adjust the new currentSizing by calling the respective methods that adjusts sizes.</w:t>
-      </w:r>
-    </w:p>
-    <w:p>
-      <w:pPr>
-        <w:pStyle w:val="Heading1"/>
-      </w:pPr>
-      <w:bookmarkStart w:id="178" w:name="section-11"/>
-      <w:bookmarkEnd w:id="178"/>
-    </w:p>
-    <w:p>
-      <w:pPr>
-        <w:pStyle w:val="Heading1"/>
-      </w:pPr>
-      <w:bookmarkStart w:id="179" w:name="useraccountregistration.js-documentation"/>
-      <w:r>
-        <w:t xml:space="preserve">userAccountRegistration.js Documentation</w:t>
-      </w:r>
-      <w:bookmarkEnd w:id="179"/>
-    </w:p>
-    <w:p>
-      <w:pPr>
-        <w:pStyle w:val="Heading1"/>
-      </w:pPr>
-      <w:bookmarkStart w:id="180" w:name="section-12"/>
-      <w:bookmarkEnd w:id="180"/>
-    </w:p>
-    <w:p>
-      <w:pPr>
-        <w:pStyle w:val="Heading1"/>
-      </w:pPr>
-      <w:bookmarkStart w:id="181" w:name="userschedule.js-documentation"/>
-      <w:r>
-        <w:t xml:space="preserve">userSchedule.js Documentation</w:t>
-      </w:r>
-      <w:bookmarkEnd w:id="181"/>
-    </w:p>
-    <w:p>
-      <w:pPr>
-        <w:pStyle w:val="Heading1"/>
-      </w:pPr>
-      <w:bookmarkStart w:id="182" w:name="section-13"/>
-      <w:bookmarkEnd w:id="182"/>
-    </w:p>
-    <w:p>
-      <w:pPr>
-        <w:pStyle w:val="Heading1"/>
-      </w:pPr>
-      <w:bookmarkStart w:id="183" w:name="usersettings.js-documentation"/>
-      <w:r>
-        <w:t xml:space="preserve">userSettings.js Documentation</w:t>
-      </w:r>
-      <w:bookmarkEnd w:id="183"/>
-    </w:p>
-    <w:p>
-      <w:pPr>
-        <w:pStyle w:val="Heading1"/>
-      </w:pPr>
-      <w:bookmarkStart w:id="184" w:name="section-14"/>
-      <w:bookmarkEnd w:id="184"/>
-    </w:p>
-    <w:p>
-      <w:pPr>
-        <w:pStyle w:val="Heading1"/>
-      </w:pPr>
-      <w:bookmarkStart w:id="185" w:name="util.js-documentation"/>
-      <w:r>
-        <w:t xml:space="preserve">util.js Documentation</w:t>
-      </w:r>
-      <w:bookmarkEnd w:id="185"/>
-    </w:p>
-    <w:p>
-      <w:pPr>
-        <w:pStyle w:val="Heading3"/>
-      </w:pPr>
-      <w:bookmarkStart w:id="186" w:name="function-parsedatedatestring"/>
-      <w:r>
-        <w:rPr>
-          <w:rStyle w:val="VerbatimChar"/>
-        </w:rPr>
-        <w:t xml:space="preserve">function parseDate(dateString)</w:t>
-      </w:r>
-      <w:bookmarkEnd w:id="186"/>
+        <w:t xml:space="preserve">Function is used whenever a button is pressed to notify the screen reader of a change occuring. It does so by manually passing the tag ID, seeing if the button is turned on/off as well on it’s aria-pressed, and toggling it.</w:t>
+      </w:r>
     </w:p>
     <w:p>
       <w:pPr>
@@ -14701,55 +14799,13 @@
         <w:rPr>
           <w:rStyle w:val="VerbatimChar"/>
         </w:rPr>
-        <w:t xml:space="preserve">dateString</w:t>
-      </w:r>
-      <w:r>
-        <w:t xml:space="preserve"> </w:t>
-      </w:r>
-      <w:r>
-        <w:t xml:space="preserve">—</w:t>
-      </w:r>
-      <w:r>
-        <w:t xml:space="preserve"> </w:t>
-      </w:r>
-      <w:r>
-        <w:rPr>
-          <w:rStyle w:val="VerbatimChar"/>
-        </w:rPr>
-        <w:t xml:space="preserve">String</w:t>
-      </w:r>
-      <w:r>
-        <w:t xml:space="preserve"> </w:t>
-      </w:r>
-      <w:r>
-        <w:t xml:space="preserve">— - a date in the format</w:t>
-      </w:r>
-      <w:r>
-        <w:t xml:space="preserve"> </w:t>
-      </w:r>
-      <w:r>
-        <w:t xml:space="preserve">“</w:t>
-      </w:r>
-      <w:r>
-        <w:t xml:space="preserve">YYYY-MM-DD.</w:t>
-      </w:r>
-      <w:r>
-        <w:t xml:space="preserve">”</w:t>
-      </w:r>
-    </w:p>
-    <w:p>
-      <w:pPr>
-        <w:pStyle w:val="Compact"/>
-        <w:numPr>
-          <w:numId w:val="1171"/>
-          <w:ilvl w:val="0"/>
-        </w:numPr>
-      </w:pPr>
-      <w:r>
-        <w:rPr>
-          <w:b/>
-        </w:rPr>
-        <w:t xml:space="preserve">Returns:</w:t>
+        <w:t xml:space="preserve">elementId</w:t>
+      </w:r>
+      <w:r>
+        <w:t xml:space="preserve"> </w:t>
+      </w:r>
+      <w:r>
+        <w:t xml:space="preserve">—</w:t>
       </w:r>
       <w:r>
         <w:t xml:space="preserve"> </w:t>
@@ -14764,21 +14820,50 @@
         <w:t xml:space="preserve"> </w:t>
       </w:r>
       <w:r>
-        <w:t xml:space="preserve">—</w:t>
+        <w:t xml:space="preserve">— - Tag ID used for function to use aria-live on for when pressed.</w:t>
       </w:r>
     </w:p>
     <w:p>
       <w:pPr>
         <w:pStyle w:val="Heading3"/>
       </w:pPr>
-      <w:bookmarkStart w:id="187" w:name="function-parsetimetimestring"/>
-      <w:r>
-        <w:rPr>
-          <w:rStyle w:val="VerbatimChar"/>
-        </w:rPr>
-        <w:t xml:space="preserve">function parseTime(timeString)</w:t>
-      </w:r>
-      <w:bookmarkEnd w:id="187"/>
+      <w:bookmarkStart w:id="178" w:name="function-changefontscreen"/>
+      <w:r>
+        <w:rPr>
+          <w:rStyle w:val="VerbatimChar"/>
+        </w:rPr>
+        <w:t xml:space="preserve">function changeFontScreen()</w:t>
+      </w:r>
+      <w:bookmarkEnd w:id="178"/>
+    </w:p>
+    <w:p>
+      <w:pPr>
+        <w:pStyle w:val="FirstParagraph"/>
+      </w:pPr>
+      <w:r>
+        <w:t xml:space="preserve">Function is used to change the size of multiple tags to increase size of layout on the main screen.</w:t>
+      </w:r>
+    </w:p>
+    <w:p>
+      <w:pPr>
+        <w:pStyle w:val="Heading3"/>
+      </w:pPr>
+      <w:bookmarkStart w:id="179" w:name="function-setcookiecname-cvalue"/>
+      <w:r>
+        <w:rPr>
+          <w:rStyle w:val="VerbatimChar"/>
+        </w:rPr>
+        <w:t xml:space="preserve">function setCookie(cname, cvalue)</w:t>
+      </w:r>
+      <w:bookmarkEnd w:id="179"/>
+    </w:p>
+    <w:p>
+      <w:pPr>
+        <w:pStyle w:val="FirstParagraph"/>
+      </w:pPr>
+      <w:r>
+        <w:t xml:space="preserve">Create and sets cookie. Cookie expires at end of session.</w:t>
+      </w:r>
     </w:p>
     <w:p>
       <w:pPr>
@@ -14794,62 +14879,26 @@
         </w:rPr>
         <w:t xml:space="preserve">Parameters:</w:t>
       </w:r>
-      <w:r>
-        <w:t xml:space="preserve"> </w:t>
-      </w:r>
-      <w:r>
-        <w:rPr>
-          <w:rStyle w:val="VerbatimChar"/>
-        </w:rPr>
-        <w:t xml:space="preserve">timeString</w:t>
-      </w:r>
-      <w:r>
-        <w:t xml:space="preserve"> </w:t>
-      </w:r>
-      <w:r>
-        <w:t xml:space="preserve">—</w:t>
-      </w:r>
-      <w:r>
-        <w:t xml:space="preserve"> </w:t>
-      </w:r>
-      <w:r>
-        <w:rPr>
-          <w:rStyle w:val="VerbatimChar"/>
-        </w:rPr>
-        <w:t xml:space="preserve">String</w:t>
-      </w:r>
-      <w:r>
-        <w:t xml:space="preserve"> </w:t>
-      </w:r>
-      <w:r>
-        <w:t xml:space="preserve">— - a time string in the format</w:t>
-      </w:r>
-      <w:r>
-        <w:t xml:space="preserve"> </w:t>
-      </w:r>
-      <w:r>
-        <w:t xml:space="preserve">“</w:t>
-      </w:r>
-      <w:r>
-        <w:t xml:space="preserve">HH:MM:ss.</w:t>
-      </w:r>
-      <w:r>
-        <w:t xml:space="preserve">”</w:t>
-      </w:r>
-    </w:p>
-    <w:p>
-      <w:pPr>
-        <w:pStyle w:val="Compact"/>
-        <w:numPr>
-          <w:numId w:val="1172"/>
-          <w:ilvl w:val="0"/>
-        </w:numPr>
-      </w:pPr>
-      <w:r>
-        <w:rPr>
-          <w:b/>
-        </w:rPr>
-        <w:t xml:space="preserve">Returns:</w:t>
+    </w:p>
+    <w:p>
+      <w:pPr>
+        <w:pStyle w:val="Compact"/>
+        <w:numPr>
+          <w:numId w:val="1173"/>
+          <w:ilvl w:val="1"/>
+        </w:numPr>
+      </w:pPr>
+      <w:r>
+        <w:rPr>
+          <w:rStyle w:val="VerbatimChar"/>
+        </w:rPr>
+        <w:t xml:space="preserve">cname</w:t>
+      </w:r>
+      <w:r>
+        <w:t xml:space="preserve"> </w:t>
+      </w:r>
+      <w:r>
+        <w:t xml:space="preserve">—</w:t>
       </w:r>
       <w:r>
         <w:t xml:space="preserve"> </w:t>
@@ -14864,157 +14913,65 @@
         <w:t xml:space="preserve"> </w:t>
       </w:r>
       <w:r>
-        <w:t xml:space="preserve">—</w:t>
+        <w:t xml:space="preserve">— - cookie name</w:t>
+      </w:r>
+    </w:p>
+    <w:p>
+      <w:pPr>
+        <w:pStyle w:val="Compact"/>
+        <w:numPr>
+          <w:numId w:val="1173"/>
+          <w:ilvl w:val="1"/>
+        </w:numPr>
+      </w:pPr>
+      <w:r>
+        <w:rPr>
+          <w:rStyle w:val="VerbatimChar"/>
+        </w:rPr>
+        <w:t xml:space="preserve">cvalue</w:t>
+      </w:r>
+      <w:r>
+        <w:t xml:space="preserve"> </w:t>
+      </w:r>
+      <w:r>
+        <w:t xml:space="preserve">—</w:t>
+      </w:r>
+      <w:r>
+        <w:t xml:space="preserve"> </w:t>
+      </w:r>
+      <w:r>
+        <w:rPr>
+          <w:rStyle w:val="VerbatimChar"/>
+        </w:rPr>
+        <w:t xml:space="preserve">string</w:t>
+      </w:r>
+      <w:r>
+        <w:t xml:space="preserve"> </w:t>
+      </w:r>
+      <w:r>
+        <w:t xml:space="preserve">— - cookie value</w:t>
       </w:r>
     </w:p>
     <w:p>
       <w:pPr>
         <w:pStyle w:val="Heading3"/>
       </w:pPr>
-      <w:bookmarkStart w:id="188" w:name="function-addzeroi"/>
-      <w:r>
-        <w:rPr>
-          <w:rStyle w:val="VerbatimChar"/>
-        </w:rPr>
-        <w:t xml:space="preserve">function addZero(i)</w:t>
-      </w:r>
-      <w:bookmarkEnd w:id="188"/>
-    </w:p>
-    <w:p>
-      <w:pPr>
-        <w:pStyle w:val="Compact"/>
-        <w:numPr>
-          <w:numId w:val="1173"/>
-          <w:ilvl w:val="0"/>
-        </w:numPr>
-      </w:pPr>
-      <w:r>
-        <w:rPr>
-          <w:b/>
-        </w:rPr>
-        <w:t xml:space="preserve">Parameters:</w:t>
-      </w:r>
-      <w:r>
-        <w:t xml:space="preserve"> </w:t>
-      </w:r>
-      <w:r>
-        <w:rPr>
-          <w:rStyle w:val="VerbatimChar"/>
-        </w:rPr>
-        <w:t xml:space="preserve">i</w:t>
-      </w:r>
-      <w:r>
-        <w:t xml:space="preserve"> </w:t>
-      </w:r>
-      <w:r>
-        <w:t xml:space="preserve">—</w:t>
-      </w:r>
-      <w:r>
-        <w:t xml:space="preserve"> </w:t>
-      </w:r>
-      <w:r>
-        <w:rPr>
-          <w:rStyle w:val="VerbatimChar"/>
-        </w:rPr>
-        <w:t xml:space="preserve">int</w:t>
-      </w:r>
-      <w:r>
-        <w:t xml:space="preserve"> </w:t>
-      </w:r>
-      <w:r>
-        <w:t xml:space="preserve">— - an integer expected to be within 0 - 12.</w:t>
-      </w:r>
-    </w:p>
-    <w:p>
-      <w:pPr>
-        <w:pStyle w:val="Compact"/>
-        <w:numPr>
-          <w:numId w:val="1173"/>
-          <w:ilvl w:val="0"/>
-        </w:numPr>
-      </w:pPr>
-      <w:r>
-        <w:rPr>
-          <w:b/>
-        </w:rPr>
-        <w:t xml:space="preserve">Returns:</w:t>
-      </w:r>
-      <w:r>
-        <w:t xml:space="preserve"> </w:t>
-      </w:r>
-      <w:r>
-        <w:rPr>
-          <w:rStyle w:val="VerbatimChar"/>
-        </w:rPr>
-        <w:t xml:space="preserve">String</w:t>
-      </w:r>
-      <w:r>
-        <w:t xml:space="preserve"> </w:t>
-      </w:r>
-      <w:r>
-        <w:t xml:space="preserve">— - returns a string with either just i or i with a</w:t>
-      </w:r>
-      <w:r>
-        <w:t xml:space="preserve"> </w:t>
-      </w:r>
-      <w:r>
-        <w:t xml:space="preserve">‘</w:t>
-      </w:r>
-      <w:r>
-        <w:t xml:space="preserve">0</w:t>
-      </w:r>
-      <w:r>
-        <w:t xml:space="preserve">’</w:t>
-      </w:r>
-      <w:r>
-        <w:t xml:space="preserve"> </w:t>
-      </w:r>
-      <w:r>
-        <w:t xml:space="preserve">in front of it, such as</w:t>
-      </w:r>
-      <w:r>
-        <w:t xml:space="preserve"> </w:t>
-      </w:r>
-      <w:r>
-        <w:t xml:space="preserve">“</w:t>
-      </w:r>
-      <w:r>
-        <w:t xml:space="preserve">01</w:t>
-      </w:r>
-      <w:r>
-        <w:t xml:space="preserve">”</w:t>
-      </w:r>
-      <w:r>
-        <w:t xml:space="preserve"> </w:t>
-      </w:r>
-      <w:r>
-        <w:t xml:space="preserve">or</w:t>
-      </w:r>
-      <w:r>
-        <w:t xml:space="preserve"> </w:t>
-      </w:r>
-      <w:r>
-        <w:t xml:space="preserve">“</w:t>
-      </w:r>
-      <w:r>
-        <w:t xml:space="preserve">09.</w:t>
-      </w:r>
-      <w:r>
-        <w:t xml:space="preserve">”</w:t>
-      </w:r>
-    </w:p>
-    <w:p>
-      <w:pPr>
-        <w:pStyle w:val="Heading3"/>
-      </w:pPr>
-      <w:bookmarkStart w:id="189" w:name="function-onshowhiddenelementelementid"/>
-      <w:r>
-        <w:rPr>
-          <w:rStyle w:val="VerbatimChar"/>
-        </w:rPr>
-        <w:t xml:space="preserve">function onShowHiddenElement(elementId)</w:t>
-      </w:r>
-      <w:bookmarkEnd w:id="189"/>
+      <w:bookmarkStart w:id="180" w:name="function-getcookiecname"/>
+      <w:r>
+        <w:rPr>
+          <w:rStyle w:val="VerbatimChar"/>
+        </w:rPr>
+        <w:t xml:space="preserve">function getCookie(cname)</w:t>
+      </w:r>
+      <w:bookmarkEnd w:id="180"/>
+    </w:p>
+    <w:p>
+      <w:pPr>
+        <w:pStyle w:val="FirstParagraph"/>
+      </w:pPr>
+      <w:r>
+        <w:t xml:space="preserve">Function is used to decode cookie if it exists and return the information/value from it.</w:t>
+      </w:r>
     </w:p>
     <w:p>
       <w:pPr>
@@ -15037,42 +14994,263 @@
         <w:rPr>
           <w:rStyle w:val="VerbatimChar"/>
         </w:rPr>
-        <w:t xml:space="preserve">elementId</w:t>
-      </w:r>
-      <w:r>
-        <w:t xml:space="preserve"> </w:t>
-      </w:r>
-      <w:r>
-        <w:t xml:space="preserve">—</w:t>
-      </w:r>
-      <w:r>
-        <w:t xml:space="preserve"> </w:t>
-      </w:r>
-      <w:r>
-        <w:rPr>
-          <w:rStyle w:val="VerbatimChar"/>
-        </w:rPr>
-        <w:t xml:space="preserve">String</w:t>
-      </w:r>
-      <w:r>
-        <w:t xml:space="preserve"> </w:t>
-      </w:r>
-      <w:r>
-        <w:t xml:space="preserve">— - the id of the element to be toggled.</w:t>
+        <w:t xml:space="preserve">cname</w:t>
+      </w:r>
+      <w:r>
+        <w:t xml:space="preserve"> </w:t>
+      </w:r>
+      <w:r>
+        <w:t xml:space="preserve">—</w:t>
+      </w:r>
+      <w:r>
+        <w:t xml:space="preserve"> </w:t>
+      </w:r>
+      <w:r>
+        <w:rPr>
+          <w:rStyle w:val="VerbatimChar"/>
+        </w:rPr>
+        <w:t xml:space="preserve">string</w:t>
+      </w:r>
+      <w:r>
+        <w:t xml:space="preserve"> </w:t>
+      </w:r>
+      <w:r>
+        <w:t xml:space="preserve">— - cookie name</w:t>
+      </w:r>
+    </w:p>
+    <w:p>
+      <w:pPr>
+        <w:pStyle w:val="Compact"/>
+        <w:numPr>
+          <w:numId w:val="1174"/>
+          <w:ilvl w:val="0"/>
+        </w:numPr>
+      </w:pPr>
+      <w:r>
+        <w:rPr>
+          <w:b/>
+        </w:rPr>
+        <w:t xml:space="preserve">Returns:</w:t>
+      </w:r>
+      <w:r>
+        <w:t xml:space="preserve"> </w:t>
+      </w:r>
+      <w:r>
+        <w:rPr>
+          <w:rStyle w:val="VerbatimChar"/>
+        </w:rPr>
+        <w:t xml:space="preserve">string</w:t>
+      </w:r>
+      <w:r>
+        <w:t xml:space="preserve"> </w:t>
+      </w:r>
+      <w:r>
+        <w:t xml:space="preserve">— - cookie value</w:t>
       </w:r>
     </w:p>
     <w:p>
       <w:pPr>
         <w:pStyle w:val="Heading3"/>
       </w:pPr>
-      <w:bookmarkStart w:id="190" w:name="X1d1b466d646324e782f8cce983a752e3ed7db07"/>
-      <w:r>
-        <w:rPr>
-          <w:rStyle w:val="VerbatimChar"/>
-        </w:rPr>
-        <w:t xml:space="preserve">function onShowHiddenElementWithAria(elementId, ariaMsg)</w:t>
-      </w:r>
-      <w:bookmarkEnd w:id="190"/>
+      <w:bookmarkStart w:id="181" w:name="function-onloadcook"/>
+      <w:r>
+        <w:rPr>
+          <w:rStyle w:val="VerbatimChar"/>
+        </w:rPr>
+        <w:t xml:space="preserve">function onloadCook()</w:t>
+      </w:r>
+      <w:bookmarkEnd w:id="181"/>
+    </w:p>
+    <w:p>
+      <w:pPr>
+        <w:pStyle w:val="FirstParagraph"/>
+      </w:pPr>
+      <w:r>
+        <w:t xml:space="preserve">Function is used when user accesses application. If a cookie is not already in session, it creates one for user with default</w:t>
+      </w:r>
+      <w:r>
+        <w:t xml:space="preserve"> </w:t>
+      </w:r>
+      <w:r>
+        <w:t xml:space="preserve">‘</w:t>
+      </w:r>
+      <w:r>
+        <w:t xml:space="preserve">zoom in</w:t>
+      </w:r>
+      <w:r>
+        <w:t xml:space="preserve">’</w:t>
+      </w:r>
+      <w:r>
+        <w:t xml:space="preserve"> </w:t>
+      </w:r>
+      <w:r>
+        <w:t xml:space="preserve">and filter settings. Else the cookie exists and the method extracts the information from it to attach the proper</w:t>
+      </w:r>
+      <w:r>
+        <w:t xml:space="preserve"> </w:t>
+      </w:r>
+      <w:r>
+        <w:t xml:space="preserve">‘</w:t>
+      </w:r>
+      <w:r>
+        <w:t xml:space="preserve">zoom in</w:t>
+      </w:r>
+      <w:r>
+        <w:t xml:space="preserve">’</w:t>
+      </w:r>
+      <w:r>
+        <w:t xml:space="preserve"> </w:t>
+      </w:r>
+      <w:r>
+        <w:t xml:space="preserve">and color filter the user previously used.</w:t>
+      </w:r>
+    </w:p>
+    <w:p>
+      <w:pPr>
+        <w:pStyle w:val="Heading3"/>
+      </w:pPr>
+      <w:bookmarkStart w:id="182" w:name="function-onfontchange"/>
+      <w:r>
+        <w:rPr>
+          <w:rStyle w:val="VerbatimChar"/>
+        </w:rPr>
+        <w:t xml:space="preserve">function onFontChange()</w:t>
+      </w:r>
+      <w:bookmarkEnd w:id="182"/>
+    </w:p>
+    <w:p>
+      <w:pPr>
+        <w:pStyle w:val="FirstParagraph"/>
+      </w:pPr>
+      <w:r>
+        <w:t xml:space="preserve">Function is used when the one of the following ids [</w:t>
+      </w:r>
+      <w:r>
+        <w:t xml:space="preserve">‘</w:t>
+      </w:r>
+      <w:r>
+        <w:t xml:space="preserve">increase-font</w:t>
+      </w:r>
+      <w:r>
+        <w:t xml:space="preserve">’</w:t>
+      </w:r>
+      <w:r>
+        <w:t xml:space="preserve">,</w:t>
+      </w:r>
+      <w:r>
+        <w:t xml:space="preserve"> </w:t>
+      </w:r>
+      <w:r>
+        <w:t xml:space="preserve">‘</w:t>
+      </w:r>
+      <w:r>
+        <w:t xml:space="preserve">decrease-font</w:t>
+      </w:r>
+      <w:r>
+        <w:t xml:space="preserve">’</w:t>
+      </w:r>
+      <w:r>
+        <w:t xml:space="preserve">,</w:t>
+      </w:r>
+      <w:r>
+        <w:t xml:space="preserve"> </w:t>
+      </w:r>
+      <w:r>
+        <w:t xml:space="preserve">‘</w:t>
+      </w:r>
+      <w:r>
+        <w:t xml:space="preserve">increase-font</w:t>
+      </w:r>
+      <w:r>
+        <w:t xml:space="preserve">’</w:t>
+      </w:r>
+      <w:r>
+        <w:t xml:space="preserve">] are clicked, the respective clickEvent will change the global variable that contains the current size setting. onFontChange will adjust the new currentSizing by calling the respective methods that adjusts sizes.</w:t>
+      </w:r>
+    </w:p>
+    <w:p>
+      <w:pPr>
+        <w:pStyle w:val="Heading1"/>
+      </w:pPr>
+      <w:bookmarkStart w:id="183" w:name="section-11"/>
+      <w:bookmarkEnd w:id="183"/>
+    </w:p>
+    <w:p>
+      <w:pPr>
+        <w:pStyle w:val="Heading1"/>
+      </w:pPr>
+      <w:bookmarkStart w:id="184" w:name="useraccountregistration.js-documentation"/>
+      <w:r>
+        <w:t xml:space="preserve">userAccountRegistration.js Documentation</w:t>
+      </w:r>
+      <w:bookmarkEnd w:id="184"/>
+    </w:p>
+    <w:p>
+      <w:pPr>
+        <w:pStyle w:val="Heading1"/>
+      </w:pPr>
+      <w:bookmarkStart w:id="185" w:name="section-12"/>
+      <w:bookmarkEnd w:id="185"/>
+    </w:p>
+    <w:p>
+      <w:pPr>
+        <w:pStyle w:val="Heading1"/>
+      </w:pPr>
+      <w:bookmarkStart w:id="186" w:name="userschedule.js-documentation"/>
+      <w:r>
+        <w:t xml:space="preserve">userSchedule.js Documentation</w:t>
+      </w:r>
+      <w:bookmarkEnd w:id="186"/>
+    </w:p>
+    <w:p>
+      <w:pPr>
+        <w:pStyle w:val="Heading3"/>
+      </w:pPr>
+      <w:bookmarkStart w:id="187" w:name="var-mytable"/>
+      <w:r>
+        <w:rPr>
+          <w:rStyle w:val="VerbatimChar"/>
+        </w:rPr>
+        <w:t xml:space="preserve">var myTable</w:t>
+      </w:r>
+      <w:bookmarkEnd w:id="187"/>
+    </w:p>
+    <w:p>
+      <w:pPr>
+        <w:pStyle w:val="FirstParagraph"/>
+      </w:pPr>
+      <w:r>
+        <w:t xml:space="preserve">This file is used to create and manipulate the User’s conference schedule. - myTable is a variable to correctly reload a table. It is an Array.</w:t>
+      </w:r>
+    </w:p>
+    <w:p>
+      <w:pPr>
+        <w:pStyle w:val="Heading3"/>
+      </w:pPr>
+      <w:bookmarkStart w:id="188" w:name="Xfab5396d6e27f3822fdcc880f751e2e0a5dcddf"/>
+      <w:r>
+        <w:rPr>
+          <w:rStyle w:val="VerbatimChar"/>
+        </w:rPr>
+        <w:t xml:space="preserve">function startUserTable(conferenceID, showSched)</w:t>
+      </w:r>
+      <w:bookmarkEnd w:id="188"/>
+    </w:p>
+    <w:p>
+      <w:pPr>
+        <w:pStyle w:val="FirstParagraph"/>
+      </w:pPr>
+      <w:r>
+        <w:t xml:space="preserve">startUserTable is used to create or re-create the table by attempting to get the user conference from the database and sending it to gotEvent or showSchedule.</w:t>
+      </w:r>
+    </w:p>
+    <w:p>
+      <w:pPr>
+        <w:pStyle w:val="BodyText"/>
+      </w:pPr>
+      <w:r>
+        <w:t xml:space="preserve">If something is added to the table, the table must be re-created.</w:t>
+      </w:r>
     </w:p>
     <w:p>
       <w:pPr>
@@ -15091,7 +15269,6 @@
     </w:p>
     <w:p>
       <w:pPr>
-        <w:pStyle w:val="Compact"/>
         <w:numPr>
           <w:numId w:val="1176"/>
           <w:ilvl w:val="1"/>
@@ -15101,33 +15278,32 @@
         <w:rPr>
           <w:rStyle w:val="VerbatimChar"/>
         </w:rPr>
-        <w:t xml:space="preserve">elementId</w:t>
-      </w:r>
-      <w:r>
-        <w:t xml:space="preserve"> </w:t>
-      </w:r>
-      <w:r>
-        <w:t xml:space="preserve">—</w:t>
-      </w:r>
-      <w:r>
-        <w:t xml:space="preserve"> </w:t>
-      </w:r>
-      <w:r>
-        <w:rPr>
-          <w:rStyle w:val="VerbatimChar"/>
-        </w:rPr>
-        <w:t xml:space="preserve">String</w:t>
-      </w:r>
-      <w:r>
-        <w:t xml:space="preserve"> </w:t>
-      </w:r>
-      <w:r>
-        <w:t xml:space="preserve">— - the id of the element to be toggled.</w:t>
-      </w:r>
-    </w:p>
-    <w:p>
-      <w:pPr>
-        <w:pStyle w:val="Compact"/>
+        <w:t xml:space="preserve">conferenceID:</w:t>
+      </w:r>
+      <w:r>
+        <w:t xml:space="preserve"> </w:t>
+      </w:r>
+      <w:r>
+        <w:t xml:space="preserve">—</w:t>
+      </w:r>
+      <w:r>
+        <w:t xml:space="preserve"> </w:t>
+      </w:r>
+      <w:r>
+        <w:rPr>
+          <w:rStyle w:val="VerbatimChar"/>
+        </w:rPr>
+        <w:t xml:space="preserve">int</w:t>
+      </w:r>
+      <w:r>
+        <w:t xml:space="preserve"> </w:t>
+      </w:r>
+      <w:r>
+        <w:t xml:space="preserve">— The user’s conference id to find the conference in the database</w:t>
+      </w:r>
+    </w:p>
+    <w:p>
+      <w:pPr>
         <w:numPr>
           <w:numId w:val="1176"/>
           <w:ilvl w:val="1"/>
@@ -15137,42 +15313,61 @@
         <w:rPr>
           <w:rStyle w:val="VerbatimChar"/>
         </w:rPr>
-        <w:t xml:space="preserve">ariaMsg</w:t>
-      </w:r>
-      <w:r>
-        <w:t xml:space="preserve"> </w:t>
-      </w:r>
-      <w:r>
-        <w:t xml:space="preserve">—</w:t>
-      </w:r>
-      <w:r>
-        <w:t xml:space="preserve"> </w:t>
-      </w:r>
-      <w:r>
-        <w:rPr>
-          <w:rStyle w:val="VerbatimChar"/>
-        </w:rPr>
-        <w:t xml:space="preserve">String</w:t>
-      </w:r>
-      <w:r>
-        <w:t xml:space="preserve"> </w:t>
-      </w:r>
-      <w:r>
-        <w:t xml:space="preserve">— - the message to have the screen reader play after the element has been toggled.</w:t>
+        <w:t xml:space="preserve">showSched:</w:t>
+      </w:r>
+      <w:r>
+        <w:t xml:space="preserve"> </w:t>
+      </w:r>
+      <w:r>
+        <w:t xml:space="preserve">—</w:t>
+      </w:r>
+      <w:r>
+        <w:t xml:space="preserve"> </w:t>
+      </w:r>
+      <w:r>
+        <w:rPr>
+          <w:rStyle w:val="VerbatimChar"/>
+        </w:rPr>
+        <w:t xml:space="preserve">int</w:t>
+      </w:r>
+      <w:r>
+        <w:t xml:space="preserve"> </w:t>
+      </w:r>
+      <w:r>
+        <w:t xml:space="preserve">— Boolean to determine whether something has been added or if the table</w:t>
+      </w:r>
+    </w:p>
+    <w:p>
+      <w:pPr>
+        <w:numPr>
+          <w:numId w:val="1000"/>
+          <w:ilvl w:val="1"/>
+        </w:numPr>
+      </w:pPr>
+      <w:r>
+        <w:t xml:space="preserve">is just loading (1 = adding to table and 0 == load table)</w:t>
       </w:r>
     </w:p>
     <w:p>
       <w:pPr>
         <w:pStyle w:val="Heading3"/>
       </w:pPr>
-      <w:bookmarkStart w:id="191" w:name="function-onshowhiddenrowelementid"/>
-      <w:r>
-        <w:rPr>
-          <w:rStyle w:val="VerbatimChar"/>
-        </w:rPr>
-        <w:t xml:space="preserve">function onShowHiddenRow(elementId)</w:t>
-      </w:r>
-      <w:bookmarkEnd w:id="191"/>
+      <w:bookmarkStart w:id="189" w:name="function-showscheduleconferenceid-data"/>
+      <w:r>
+        <w:rPr>
+          <w:rStyle w:val="VerbatimChar"/>
+        </w:rPr>
+        <w:t xml:space="preserve">function showSchedule(conferenceID, data)</w:t>
+      </w:r>
+      <w:bookmarkEnd w:id="189"/>
+    </w:p>
+    <w:p>
+      <w:pPr>
+        <w:pStyle w:val="FirstParagraph"/>
+      </w:pPr>
+      <w:r>
+        <w:t xml:space="preserve">showSchedule is used to empty the table location and send the information to generateUserEventTable.</w:t>
+      </w:r>
     </w:p>
     <w:p>
       <w:pPr>
@@ -15188,6 +15383,1614 @@
         </w:rPr>
         <w:t xml:space="preserve">Parameters:</w:t>
       </w:r>
+    </w:p>
+    <w:p>
+      <w:pPr>
+        <w:pStyle w:val="Compact"/>
+        <w:numPr>
+          <w:numId w:val="1178"/>
+          <w:ilvl w:val="1"/>
+        </w:numPr>
+      </w:pPr>
+      <w:r>
+        <w:rPr>
+          <w:rStyle w:val="VerbatimChar"/>
+        </w:rPr>
+        <w:t xml:space="preserve">conferenceID:</w:t>
+      </w:r>
+      <w:r>
+        <w:t xml:space="preserve"> </w:t>
+      </w:r>
+      <w:r>
+        <w:t xml:space="preserve">—</w:t>
+      </w:r>
+      <w:r>
+        <w:t xml:space="preserve"> </w:t>
+      </w:r>
+      <w:r>
+        <w:rPr>
+          <w:rStyle w:val="VerbatimChar"/>
+        </w:rPr>
+        <w:t xml:space="preserve">int</w:t>
+      </w:r>
+      <w:r>
+        <w:t xml:space="preserve"> </w:t>
+      </w:r>
+      <w:r>
+        <w:t xml:space="preserve">— The user’s conference id to find the conference in the database</w:t>
+      </w:r>
+    </w:p>
+    <w:p>
+      <w:pPr>
+        <w:pStyle w:val="Compact"/>
+        <w:numPr>
+          <w:numId w:val="1178"/>
+          <w:ilvl w:val="1"/>
+        </w:numPr>
+      </w:pPr>
+      <w:r>
+        <w:rPr>
+          <w:rStyle w:val="VerbatimChar"/>
+        </w:rPr>
+        <w:t xml:space="preserve">data:</w:t>
+      </w:r>
+      <w:r>
+        <w:t xml:space="preserve"> </w:t>
+      </w:r>
+      <w:r>
+        <w:t xml:space="preserve">—</w:t>
+      </w:r>
+      <w:r>
+        <w:t xml:space="preserve"> </w:t>
+      </w:r>
+      <w:r>
+        <w:rPr>
+          <w:rStyle w:val="VerbatimChar"/>
+        </w:rPr>
+        <w:t xml:space="preserve">string[][]</w:t>
+      </w:r>
+      <w:r>
+        <w:t xml:space="preserve"> </w:t>
+      </w:r>
+      <w:r>
+        <w:t xml:space="preserve">— The data that is returned from the SQL statement into the database.</w:t>
+      </w:r>
+    </w:p>
+    <w:p>
+      <w:pPr>
+        <w:pStyle w:val="Heading3"/>
+      </w:pPr>
+      <w:bookmarkStart w:id="190" w:name="X248efb94780edeb2a6d60240edc3a355d09976d"/>
+      <w:r>
+        <w:rPr>
+          <w:rStyle w:val="VerbatimChar"/>
+        </w:rPr>
+        <w:t xml:space="preserve">function generateUserEventTable(data, tblBodyID, tblID)</w:t>
+      </w:r>
+      <w:bookmarkEnd w:id="190"/>
+    </w:p>
+    <w:p>
+      <w:pPr>
+        <w:pStyle w:val="FirstParagraph"/>
+      </w:pPr>
+      <w:r>
+        <w:t xml:space="preserve">generateUserEventTable is used to build the table from scratch and put it within the content div</w:t>
+      </w:r>
+    </w:p>
+    <w:p>
+      <w:pPr>
+        <w:pStyle w:val="Compact"/>
+        <w:numPr>
+          <w:numId w:val="1179"/>
+          <w:ilvl w:val="0"/>
+        </w:numPr>
+      </w:pPr>
+      <w:r>
+        <w:rPr>
+          <w:b/>
+        </w:rPr>
+        <w:t xml:space="preserve">Parameters:</w:t>
+      </w:r>
+    </w:p>
+    <w:p>
+      <w:pPr>
+        <w:pStyle w:val="Compact"/>
+        <w:numPr>
+          <w:numId w:val="1180"/>
+          <w:ilvl w:val="1"/>
+        </w:numPr>
+      </w:pPr>
+      <w:r>
+        <w:rPr>
+          <w:rStyle w:val="VerbatimChar"/>
+        </w:rPr>
+        <w:t xml:space="preserve">data:</w:t>
+      </w:r>
+      <w:r>
+        <w:t xml:space="preserve"> </w:t>
+      </w:r>
+      <w:r>
+        <w:t xml:space="preserve">—</w:t>
+      </w:r>
+      <w:r>
+        <w:t xml:space="preserve"> </w:t>
+      </w:r>
+      <w:r>
+        <w:rPr>
+          <w:rStyle w:val="VerbatimChar"/>
+        </w:rPr>
+        <w:t xml:space="preserve">string[][]</w:t>
+      </w:r>
+      <w:r>
+        <w:t xml:space="preserve"> </w:t>
+      </w:r>
+      <w:r>
+        <w:t xml:space="preserve">— The data that is returned from the SQL statement into the database</w:t>
+      </w:r>
+    </w:p>
+    <w:p>
+      <w:pPr>
+        <w:pStyle w:val="Compact"/>
+        <w:numPr>
+          <w:numId w:val="1180"/>
+          <w:ilvl w:val="1"/>
+        </w:numPr>
+      </w:pPr>
+      <w:r>
+        <w:rPr>
+          <w:rStyle w:val="VerbatimChar"/>
+        </w:rPr>
+        <w:t xml:space="preserve">tblBodyID:</w:t>
+      </w:r>
+      <w:r>
+        <w:t xml:space="preserve"> </w:t>
+      </w:r>
+      <w:r>
+        <w:t xml:space="preserve">—</w:t>
+      </w:r>
+      <w:r>
+        <w:t xml:space="preserve"> </w:t>
+      </w:r>
+      <w:r>
+        <w:rPr>
+          <w:rStyle w:val="VerbatimChar"/>
+        </w:rPr>
+        <w:t xml:space="preserve">string</w:t>
+      </w:r>
+      <w:r>
+        <w:t xml:space="preserve"> </w:t>
+      </w:r>
+      <w:r>
+        <w:t xml:space="preserve">— The user tables body div id</w:t>
+      </w:r>
+    </w:p>
+    <w:p>
+      <w:pPr>
+        <w:pStyle w:val="Compact"/>
+        <w:numPr>
+          <w:numId w:val="1180"/>
+          <w:ilvl w:val="1"/>
+        </w:numPr>
+      </w:pPr>
+      <w:r>
+        <w:rPr>
+          <w:rStyle w:val="VerbatimChar"/>
+        </w:rPr>
+        <w:t xml:space="preserve">tblID</w:t>
+      </w:r>
+      <w:r>
+        <w:t xml:space="preserve"> </w:t>
+      </w:r>
+      <w:r>
+        <w:t xml:space="preserve">—</w:t>
+      </w:r>
+      <w:r>
+        <w:t xml:space="preserve"> </w:t>
+      </w:r>
+      <w:r>
+        <w:rPr>
+          <w:rStyle w:val="VerbatimChar"/>
+        </w:rPr>
+        <w:t xml:space="preserve">string</w:t>
+      </w:r>
+      <w:r>
+        <w:t xml:space="preserve"> </w:t>
+      </w:r>
+      <w:r>
+        <w:t xml:space="preserve">— : The user tables id</w:t>
+      </w:r>
+    </w:p>
+    <w:p>
+      <w:pPr>
+        <w:pStyle w:val="Heading3"/>
+      </w:pPr>
+      <w:bookmarkStart w:id="191" w:name="function-goteventconferenceid-data"/>
+      <w:r>
+        <w:rPr>
+          <w:rStyle w:val="VerbatimChar"/>
+        </w:rPr>
+        <w:t xml:space="preserve">function gotEvent(conferenceID, data)</w:t>
+      </w:r>
+      <w:bookmarkEnd w:id="191"/>
+    </w:p>
+    <w:p>
+      <w:pPr>
+        <w:pStyle w:val="FirstParagraph"/>
+      </w:pPr>
+      <w:r>
+        <w:t xml:space="preserve">gotEvent is used to empty the tables information and then is recreated in generateUserEventTable.</w:t>
+      </w:r>
+    </w:p>
+    <w:p>
+      <w:pPr>
+        <w:pStyle w:val="Compact"/>
+        <w:numPr>
+          <w:numId w:val="1181"/>
+          <w:ilvl w:val="0"/>
+        </w:numPr>
+      </w:pPr>
+      <w:r>
+        <w:rPr>
+          <w:b/>
+        </w:rPr>
+        <w:t xml:space="preserve">Parameters:</w:t>
+      </w:r>
+    </w:p>
+    <w:p>
+      <w:pPr>
+        <w:pStyle w:val="Compact"/>
+        <w:numPr>
+          <w:numId w:val="1182"/>
+          <w:ilvl w:val="1"/>
+        </w:numPr>
+      </w:pPr>
+      <w:r>
+        <w:rPr>
+          <w:rStyle w:val="VerbatimChar"/>
+        </w:rPr>
+        <w:t xml:space="preserve">conferenceID:</w:t>
+      </w:r>
+      <w:r>
+        <w:t xml:space="preserve"> </w:t>
+      </w:r>
+      <w:r>
+        <w:t xml:space="preserve">—</w:t>
+      </w:r>
+      <w:r>
+        <w:t xml:space="preserve"> </w:t>
+      </w:r>
+      <w:r>
+        <w:rPr>
+          <w:rStyle w:val="VerbatimChar"/>
+        </w:rPr>
+        <w:t xml:space="preserve">int</w:t>
+      </w:r>
+      <w:r>
+        <w:t xml:space="preserve"> </w:t>
+      </w:r>
+      <w:r>
+        <w:t xml:space="preserve">— (Not needed)</w:t>
+      </w:r>
+    </w:p>
+    <w:p>
+      <w:pPr>
+        <w:pStyle w:val="Compact"/>
+        <w:numPr>
+          <w:numId w:val="1182"/>
+          <w:ilvl w:val="1"/>
+        </w:numPr>
+      </w:pPr>
+      <w:r>
+        <w:rPr>
+          <w:rStyle w:val="VerbatimChar"/>
+        </w:rPr>
+        <w:t xml:space="preserve">data:</w:t>
+      </w:r>
+      <w:r>
+        <w:t xml:space="preserve"> </w:t>
+      </w:r>
+      <w:r>
+        <w:t xml:space="preserve">—</w:t>
+      </w:r>
+      <w:r>
+        <w:t xml:space="preserve"> </w:t>
+      </w:r>
+      <w:r>
+        <w:rPr>
+          <w:rStyle w:val="VerbatimChar"/>
+        </w:rPr>
+        <w:t xml:space="preserve">string[][]</w:t>
+      </w:r>
+      <w:r>
+        <w:t xml:space="preserve"> </w:t>
+      </w:r>
+      <w:r>
+        <w:t xml:space="preserve">— The data that is returned from the SQL statement into the database</w:t>
+      </w:r>
+    </w:p>
+    <w:p>
+      <w:pPr>
+        <w:pStyle w:val="Heading3"/>
+      </w:pPr>
+      <w:bookmarkStart w:id="192" w:name="Xefb4063cef5779838bd86c07c494436c9484fab"/>
+      <w:r>
+        <w:rPr>
+          <w:rStyle w:val="VerbatimChar"/>
+        </w:rPr>
+        <w:t xml:space="preserve">function onDel(event, eventID, message, tblID)</w:t>
+      </w:r>
+      <w:bookmarkEnd w:id="192"/>
+    </w:p>
+    <w:p>
+      <w:pPr>
+        <w:pStyle w:val="FirstParagraph"/>
+      </w:pPr>
+      <w:r>
+        <w:t xml:space="preserve">onDel is used to delete an event from a table</w:t>
+      </w:r>
+    </w:p>
+    <w:p>
+      <w:pPr>
+        <w:pStyle w:val="Compact"/>
+        <w:numPr>
+          <w:numId w:val="1183"/>
+          <w:ilvl w:val="0"/>
+        </w:numPr>
+      </w:pPr>
+      <w:r>
+        <w:rPr>
+          <w:b/>
+        </w:rPr>
+        <w:t xml:space="preserve">Parameters:</w:t>
+      </w:r>
+    </w:p>
+    <w:p>
+      <w:pPr>
+        <w:pStyle w:val="Compact"/>
+        <w:numPr>
+          <w:numId w:val="1184"/>
+          <w:ilvl w:val="1"/>
+        </w:numPr>
+      </w:pPr>
+      <w:r>
+        <w:rPr>
+          <w:rStyle w:val="VerbatimChar"/>
+        </w:rPr>
+        <w:t xml:space="preserve">event:</w:t>
+      </w:r>
+      <w:r>
+        <w:t xml:space="preserve"> </w:t>
+      </w:r>
+      <w:r>
+        <w:t xml:space="preserve">—</w:t>
+      </w:r>
+      <w:r>
+        <w:t xml:space="preserve"> </w:t>
+      </w:r>
+      <w:r>
+        <w:rPr>
+          <w:rStyle w:val="VerbatimChar"/>
+        </w:rPr>
+        <w:t xml:space="preserve">Object</w:t>
+      </w:r>
+      <w:r>
+        <w:t xml:space="preserve"> </w:t>
+      </w:r>
+      <w:r>
+        <w:t xml:space="preserve">— The event that will be manipulated within onDelSuccess.</w:t>
+      </w:r>
+    </w:p>
+    <w:p>
+      <w:pPr>
+        <w:pStyle w:val="Compact"/>
+        <w:numPr>
+          <w:numId w:val="1184"/>
+          <w:ilvl w:val="1"/>
+        </w:numPr>
+      </w:pPr>
+      <w:r>
+        <w:rPr>
+          <w:rStyle w:val="VerbatimChar"/>
+        </w:rPr>
+        <w:t xml:space="preserve">eventID:</w:t>
+      </w:r>
+      <w:r>
+        <w:t xml:space="preserve"> </w:t>
+      </w:r>
+      <w:r>
+        <w:t xml:space="preserve">—</w:t>
+      </w:r>
+      <w:r>
+        <w:t xml:space="preserve"> </w:t>
+      </w:r>
+      <w:r>
+        <w:rPr>
+          <w:rStyle w:val="VerbatimChar"/>
+        </w:rPr>
+        <w:t xml:space="preserve">int</w:t>
+      </w:r>
+      <w:r>
+        <w:t xml:space="preserve"> </w:t>
+      </w:r>
+      <w:r>
+        <w:t xml:space="preserve">— The id for the event being deleted</w:t>
+      </w:r>
+    </w:p>
+    <w:p>
+      <w:pPr>
+        <w:pStyle w:val="Compact"/>
+        <w:numPr>
+          <w:numId w:val="1184"/>
+          <w:ilvl w:val="1"/>
+        </w:numPr>
+      </w:pPr>
+      <w:r>
+        <w:rPr>
+          <w:rStyle w:val="VerbatimChar"/>
+        </w:rPr>
+        <w:t xml:space="preserve">message:</w:t>
+      </w:r>
+      <w:r>
+        <w:t xml:space="preserve"> </w:t>
+      </w:r>
+      <w:r>
+        <w:t xml:space="preserve">—</w:t>
+      </w:r>
+      <w:r>
+        <w:t xml:space="preserve"> </w:t>
+      </w:r>
+      <w:r>
+        <w:rPr>
+          <w:rStyle w:val="VerbatimChar"/>
+        </w:rPr>
+        <w:t xml:space="preserve">String</w:t>
+      </w:r>
+      <w:r>
+        <w:t xml:space="preserve"> </w:t>
+      </w:r>
+      <w:r>
+        <w:t xml:space="preserve">— Message to give to the screenreader.</w:t>
+      </w:r>
+    </w:p>
+    <w:p>
+      <w:pPr>
+        <w:pStyle w:val="Compact"/>
+        <w:numPr>
+          <w:numId w:val="1184"/>
+          <w:ilvl w:val="1"/>
+        </w:numPr>
+      </w:pPr>
+      <w:r>
+        <w:rPr>
+          <w:rStyle w:val="VerbatimChar"/>
+        </w:rPr>
+        <w:t xml:space="preserve">tblID:</w:t>
+      </w:r>
+      <w:r>
+        <w:t xml:space="preserve"> </w:t>
+      </w:r>
+      <w:r>
+        <w:t xml:space="preserve">—</w:t>
+      </w:r>
+      <w:r>
+        <w:t xml:space="preserve"> </w:t>
+      </w:r>
+      <w:r>
+        <w:rPr>
+          <w:rStyle w:val="VerbatimChar"/>
+        </w:rPr>
+        <w:t xml:space="preserve">int</w:t>
+      </w:r>
+      <w:r>
+        <w:t xml:space="preserve"> </w:t>
+      </w:r>
+      <w:r>
+        <w:t xml:space="preserve">— The id for the table being deleted.</w:t>
+      </w:r>
+    </w:p>
+    <w:p>
+      <w:pPr>
+        <w:pStyle w:val="Heading3"/>
+      </w:pPr>
+      <w:bookmarkStart w:id="193" w:name="function-ondelsuccessevent-eventid-tblid"/>
+      <w:r>
+        <w:rPr>
+          <w:rStyle w:val="VerbatimChar"/>
+        </w:rPr>
+        <w:t xml:space="preserve">function onDelSuccess(event, eventID, tblID)</w:t>
+      </w:r>
+      <w:bookmarkEnd w:id="193"/>
+    </w:p>
+    <w:p>
+      <w:pPr>
+        <w:pStyle w:val="Compact"/>
+        <w:numPr>
+          <w:numId w:val="1185"/>
+          <w:ilvl w:val="0"/>
+        </w:numPr>
+      </w:pPr>
+      <w:r>
+        <w:rPr>
+          <w:b/>
+        </w:rPr>
+        <w:t xml:space="preserve">Parameters:</w:t>
+      </w:r>
+    </w:p>
+    <w:p>
+      <w:pPr>
+        <w:pStyle w:val="Compact"/>
+        <w:numPr>
+          <w:numId w:val="1186"/>
+          <w:ilvl w:val="1"/>
+        </w:numPr>
+      </w:pPr>
+      <w:r>
+        <w:rPr>
+          <w:rStyle w:val="VerbatimChar"/>
+        </w:rPr>
+        <w:t xml:space="preserve">event</w:t>
+      </w:r>
+      <w:r>
+        <w:t xml:space="preserve"> </w:t>
+      </w:r>
+      <w:r>
+        <w:t xml:space="preserve">—</w:t>
+      </w:r>
+      <w:r>
+        <w:t xml:space="preserve"> </w:t>
+      </w:r>
+      <w:r>
+        <w:rPr>
+          <w:rStyle w:val="VerbatimChar"/>
+        </w:rPr>
+        <w:t xml:space="preserve">*</w:t>
+      </w:r>
+      <w:r>
+        <w:t xml:space="preserve"> </w:t>
+      </w:r>
+      <w:r>
+        <w:t xml:space="preserve">—</w:t>
+      </w:r>
+    </w:p>
+    <w:p>
+      <w:pPr>
+        <w:pStyle w:val="Compact"/>
+        <w:numPr>
+          <w:numId w:val="1186"/>
+          <w:ilvl w:val="1"/>
+        </w:numPr>
+      </w:pPr>
+      <w:r>
+        <w:rPr>
+          <w:rStyle w:val="VerbatimChar"/>
+        </w:rPr>
+        <w:t xml:space="preserve">eventID</w:t>
+      </w:r>
+      <w:r>
+        <w:t xml:space="preserve"> </w:t>
+      </w:r>
+      <w:r>
+        <w:t xml:space="preserve">—</w:t>
+      </w:r>
+      <w:r>
+        <w:t xml:space="preserve"> </w:t>
+      </w:r>
+      <w:r>
+        <w:rPr>
+          <w:rStyle w:val="VerbatimChar"/>
+        </w:rPr>
+        <w:t xml:space="preserve">*</w:t>
+      </w:r>
+      <w:r>
+        <w:t xml:space="preserve"> </w:t>
+      </w:r>
+      <w:r>
+        <w:t xml:space="preserve">—</w:t>
+      </w:r>
+    </w:p>
+    <w:p>
+      <w:pPr>
+        <w:pStyle w:val="Compact"/>
+        <w:numPr>
+          <w:numId w:val="1186"/>
+          <w:ilvl w:val="1"/>
+        </w:numPr>
+      </w:pPr>
+      <w:r>
+        <w:rPr>
+          <w:rStyle w:val="VerbatimChar"/>
+        </w:rPr>
+        <w:t xml:space="preserve">tblID</w:t>
+      </w:r>
+      <w:r>
+        <w:t xml:space="preserve"> </w:t>
+      </w:r>
+      <w:r>
+        <w:t xml:space="preserve">—</w:t>
+      </w:r>
+      <w:r>
+        <w:t xml:space="preserve"> </w:t>
+      </w:r>
+      <w:r>
+        <w:rPr>
+          <w:rStyle w:val="VerbatimChar"/>
+        </w:rPr>
+        <w:t xml:space="preserve">*</w:t>
+      </w:r>
+      <w:r>
+        <w:t xml:space="preserve"> </w:t>
+      </w:r>
+      <w:r>
+        <w:t xml:space="preserve">—</w:t>
+      </w:r>
+    </w:p>
+    <w:p>
+      <w:pPr>
+        <w:pStyle w:val="Heading3"/>
+      </w:pPr>
+      <w:bookmarkStart w:id="194" w:name="X4eed51acdbf0346a91631aa306716f0128b3943"/>
+      <w:r>
+        <w:rPr>
+          <w:rStyle w:val="VerbatimChar"/>
+        </w:rPr>
+        <w:t xml:space="preserve">function onDeleteClick1(event, eventID, message)</w:t>
+      </w:r>
+      <w:bookmarkEnd w:id="194"/>
+    </w:p>
+    <w:p>
+      <w:pPr>
+        <w:pStyle w:val="FirstParagraph"/>
+      </w:pPr>
+      <w:r>
+        <w:t xml:space="preserve">When a button is clicked, this delete is performed if necessary</w:t>
+      </w:r>
+    </w:p>
+    <w:p>
+      <w:pPr>
+        <w:pStyle w:val="Compact"/>
+        <w:numPr>
+          <w:numId w:val="1187"/>
+          <w:ilvl w:val="0"/>
+        </w:numPr>
+      </w:pPr>
+      <w:r>
+        <w:rPr>
+          <w:b/>
+        </w:rPr>
+        <w:t xml:space="preserve">Parameters:</w:t>
+      </w:r>
+    </w:p>
+    <w:p>
+      <w:pPr>
+        <w:pStyle w:val="Compact"/>
+        <w:numPr>
+          <w:numId w:val="1188"/>
+          <w:ilvl w:val="1"/>
+        </w:numPr>
+      </w:pPr>
+      <w:r>
+        <w:rPr>
+          <w:rStyle w:val="VerbatimChar"/>
+        </w:rPr>
+        <w:t xml:space="preserve">event:</w:t>
+      </w:r>
+      <w:r>
+        <w:t xml:space="preserve"> </w:t>
+      </w:r>
+      <w:r>
+        <w:t xml:space="preserve">—</w:t>
+      </w:r>
+      <w:r>
+        <w:t xml:space="preserve"> </w:t>
+      </w:r>
+      <w:r>
+        <w:rPr>
+          <w:rStyle w:val="VerbatimChar"/>
+        </w:rPr>
+        <w:t xml:space="preserve">Object</w:t>
+      </w:r>
+      <w:r>
+        <w:t xml:space="preserve"> </w:t>
+      </w:r>
+      <w:r>
+        <w:t xml:space="preserve">— The event that will be manipulated within successDel.</w:t>
+      </w:r>
+    </w:p>
+    <w:p>
+      <w:pPr>
+        <w:pStyle w:val="Compact"/>
+        <w:numPr>
+          <w:numId w:val="1188"/>
+          <w:ilvl w:val="1"/>
+        </w:numPr>
+      </w:pPr>
+      <w:r>
+        <w:rPr>
+          <w:rStyle w:val="VerbatimChar"/>
+        </w:rPr>
+        <w:t xml:space="preserve">eventID:</w:t>
+      </w:r>
+      <w:r>
+        <w:t xml:space="preserve"> </w:t>
+      </w:r>
+      <w:r>
+        <w:t xml:space="preserve">—</w:t>
+      </w:r>
+      <w:r>
+        <w:t xml:space="preserve"> </w:t>
+      </w:r>
+      <w:r>
+        <w:rPr>
+          <w:rStyle w:val="VerbatimChar"/>
+        </w:rPr>
+        <w:t xml:space="preserve">int</w:t>
+      </w:r>
+      <w:r>
+        <w:t xml:space="preserve"> </w:t>
+      </w:r>
+      <w:r>
+        <w:t xml:space="preserve">— The events id</w:t>
+      </w:r>
+    </w:p>
+    <w:p>
+      <w:pPr>
+        <w:pStyle w:val="Compact"/>
+        <w:numPr>
+          <w:numId w:val="1188"/>
+          <w:ilvl w:val="1"/>
+        </w:numPr>
+      </w:pPr>
+      <w:r>
+        <w:rPr>
+          <w:rStyle w:val="VerbatimChar"/>
+        </w:rPr>
+        <w:t xml:space="preserve">message:</w:t>
+      </w:r>
+      <w:r>
+        <w:t xml:space="preserve"> </w:t>
+      </w:r>
+      <w:r>
+        <w:t xml:space="preserve">—</w:t>
+      </w:r>
+      <w:r>
+        <w:t xml:space="preserve"> </w:t>
+      </w:r>
+      <w:r>
+        <w:rPr>
+          <w:rStyle w:val="VerbatimChar"/>
+        </w:rPr>
+        <w:t xml:space="preserve">String</w:t>
+      </w:r>
+      <w:r>
+        <w:t xml:space="preserve"> </w:t>
+      </w:r>
+      <w:r>
+        <w:t xml:space="preserve">— The message to be sent to the screenreader.</w:t>
+      </w:r>
+    </w:p>
+    <w:p>
+      <w:pPr>
+        <w:pStyle w:val="Heading3"/>
+      </w:pPr>
+      <w:bookmarkStart w:id="195" w:name="X01deb9e2616410c16c807f85ba56cf93cc57230"/>
+      <w:r>
+        <w:rPr>
+          <w:rStyle w:val="VerbatimChar"/>
+        </w:rPr>
+        <w:t xml:space="preserve">function onDeleteClickMySchedulePage(event, eventID, message)</w:t>
+      </w:r>
+      <w:bookmarkEnd w:id="195"/>
+    </w:p>
+    <w:p>
+      <w:pPr>
+        <w:pStyle w:val="FirstParagraph"/>
+      </w:pPr>
+      <w:r>
+        <w:t xml:space="preserve">OnDeleteClickMySchedulePage will remove the event from the user_schedule</w:t>
+      </w:r>
+    </w:p>
+    <w:p>
+      <w:pPr>
+        <w:pStyle w:val="Compact"/>
+        <w:numPr>
+          <w:numId w:val="1189"/>
+          <w:ilvl w:val="0"/>
+        </w:numPr>
+      </w:pPr>
+      <w:r>
+        <w:rPr>
+          <w:b/>
+        </w:rPr>
+        <w:t xml:space="preserve">Parameters:</w:t>
+      </w:r>
+    </w:p>
+    <w:p>
+      <w:pPr>
+        <w:pStyle w:val="Compact"/>
+        <w:numPr>
+          <w:numId w:val="1190"/>
+          <w:ilvl w:val="1"/>
+        </w:numPr>
+      </w:pPr>
+      <w:r>
+        <w:rPr>
+          <w:rStyle w:val="VerbatimChar"/>
+        </w:rPr>
+        <w:t xml:space="preserve">event:</w:t>
+      </w:r>
+      <w:r>
+        <w:t xml:space="preserve"> </w:t>
+      </w:r>
+      <w:r>
+        <w:t xml:space="preserve">—</w:t>
+      </w:r>
+      <w:r>
+        <w:t xml:space="preserve"> </w:t>
+      </w:r>
+      <w:r>
+        <w:rPr>
+          <w:rStyle w:val="VerbatimChar"/>
+        </w:rPr>
+        <w:t xml:space="preserve">Object</w:t>
+      </w:r>
+      <w:r>
+        <w:t xml:space="preserve"> </w:t>
+      </w:r>
+      <w:r>
+        <w:t xml:space="preserve">— The event that will be manipulated within onSuccessDeleteFromMySchedule.</w:t>
+      </w:r>
+    </w:p>
+    <w:p>
+      <w:pPr>
+        <w:pStyle w:val="Compact"/>
+        <w:numPr>
+          <w:numId w:val="1190"/>
+          <w:ilvl w:val="1"/>
+        </w:numPr>
+      </w:pPr>
+      <w:r>
+        <w:rPr>
+          <w:rStyle w:val="VerbatimChar"/>
+        </w:rPr>
+        <w:t xml:space="preserve">eventID:</w:t>
+      </w:r>
+      <w:r>
+        <w:t xml:space="preserve"> </w:t>
+      </w:r>
+      <w:r>
+        <w:t xml:space="preserve">—</w:t>
+      </w:r>
+      <w:r>
+        <w:t xml:space="preserve"> </w:t>
+      </w:r>
+      <w:r>
+        <w:rPr>
+          <w:rStyle w:val="VerbatimChar"/>
+        </w:rPr>
+        <w:t xml:space="preserve">int</w:t>
+      </w:r>
+      <w:r>
+        <w:t xml:space="preserve"> </w:t>
+      </w:r>
+      <w:r>
+        <w:t xml:space="preserve">— The events id</w:t>
+      </w:r>
+    </w:p>
+    <w:p>
+      <w:pPr>
+        <w:pStyle w:val="Compact"/>
+        <w:numPr>
+          <w:numId w:val="1190"/>
+          <w:ilvl w:val="1"/>
+        </w:numPr>
+      </w:pPr>
+      <w:r>
+        <w:rPr>
+          <w:rStyle w:val="VerbatimChar"/>
+        </w:rPr>
+        <w:t xml:space="preserve">message:</w:t>
+      </w:r>
+      <w:r>
+        <w:t xml:space="preserve"> </w:t>
+      </w:r>
+      <w:r>
+        <w:t xml:space="preserve">—</w:t>
+      </w:r>
+      <w:r>
+        <w:t xml:space="preserve"> </w:t>
+      </w:r>
+      <w:r>
+        <w:rPr>
+          <w:rStyle w:val="VerbatimChar"/>
+        </w:rPr>
+        <w:t xml:space="preserve">String</w:t>
+      </w:r>
+      <w:r>
+        <w:t xml:space="preserve"> </w:t>
+      </w:r>
+      <w:r>
+        <w:t xml:space="preserve">— The message to be sent to the screenreader.</w:t>
+      </w:r>
+    </w:p>
+    <w:p>
+      <w:pPr>
+        <w:pStyle w:val="Heading3"/>
+      </w:pPr>
+      <w:bookmarkStart w:id="196" w:name="Xd03e64d076953b7fbf9742b457a69f439651211"/>
+      <w:r>
+        <w:rPr>
+          <w:rStyle w:val="VerbatimChar"/>
+        </w:rPr>
+        <w:t xml:space="preserve">function onSuccessDeleteFromMySchedule(event, eventID)</w:t>
+      </w:r>
+      <w:bookmarkEnd w:id="196"/>
+    </w:p>
+    <w:p>
+      <w:pPr>
+        <w:pStyle w:val="FirstParagraph"/>
+      </w:pPr>
+      <w:r>
+        <w:t xml:space="preserve">onSuccessDeleteFromMySchedule is where the event gets removed from the table (So it cant be seen anymore)</w:t>
+      </w:r>
+    </w:p>
+    <w:p>
+      <w:pPr>
+        <w:pStyle w:val="Compact"/>
+        <w:numPr>
+          <w:numId w:val="1191"/>
+          <w:ilvl w:val="0"/>
+        </w:numPr>
+      </w:pPr>
+      <w:r>
+        <w:rPr>
+          <w:b/>
+        </w:rPr>
+        <w:t xml:space="preserve">Parameters:</w:t>
+      </w:r>
+    </w:p>
+    <w:p>
+      <w:pPr>
+        <w:pStyle w:val="Compact"/>
+        <w:numPr>
+          <w:numId w:val="1192"/>
+          <w:ilvl w:val="1"/>
+        </w:numPr>
+      </w:pPr>
+      <w:r>
+        <w:rPr>
+          <w:rStyle w:val="VerbatimChar"/>
+        </w:rPr>
+        <w:t xml:space="preserve">event:</w:t>
+      </w:r>
+      <w:r>
+        <w:t xml:space="preserve"> </w:t>
+      </w:r>
+      <w:r>
+        <w:t xml:space="preserve">—</w:t>
+      </w:r>
+      <w:r>
+        <w:t xml:space="preserve"> </w:t>
+      </w:r>
+      <w:r>
+        <w:rPr>
+          <w:rStyle w:val="VerbatimChar"/>
+        </w:rPr>
+        <w:t xml:space="preserve">Object</w:t>
+      </w:r>
+      <w:r>
+        <w:t xml:space="preserve"> </w:t>
+      </w:r>
+      <w:r>
+        <w:t xml:space="preserve">— The event that will be manipulated</w:t>
+      </w:r>
+    </w:p>
+    <w:p>
+      <w:pPr>
+        <w:pStyle w:val="Compact"/>
+        <w:numPr>
+          <w:numId w:val="1192"/>
+          <w:ilvl w:val="1"/>
+        </w:numPr>
+      </w:pPr>
+      <w:r>
+        <w:rPr>
+          <w:rStyle w:val="VerbatimChar"/>
+        </w:rPr>
+        <w:t xml:space="preserve">eventID:</w:t>
+      </w:r>
+      <w:r>
+        <w:t xml:space="preserve"> </w:t>
+      </w:r>
+      <w:r>
+        <w:t xml:space="preserve">—</w:t>
+      </w:r>
+      <w:r>
+        <w:t xml:space="preserve"> </w:t>
+      </w:r>
+      <w:r>
+        <w:rPr>
+          <w:rStyle w:val="VerbatimChar"/>
+        </w:rPr>
+        <w:t xml:space="preserve">int</w:t>
+      </w:r>
+      <w:r>
+        <w:t xml:space="preserve"> </w:t>
+      </w:r>
+      <w:r>
+        <w:t xml:space="preserve">— The events id.</w:t>
+      </w:r>
+    </w:p>
+    <w:p>
+      <w:pPr>
+        <w:pStyle w:val="Heading3"/>
+      </w:pPr>
+      <w:bookmarkStart w:id="197" w:name="function-successdelevent-eventid"/>
+      <w:r>
+        <w:rPr>
+          <w:rStyle w:val="VerbatimChar"/>
+        </w:rPr>
+        <w:t xml:space="preserve">function successDel(event, eventID)</w:t>
+      </w:r>
+      <w:bookmarkEnd w:id="197"/>
+    </w:p>
+    <w:p>
+      <w:pPr>
+        <w:pStyle w:val="FirstParagraph"/>
+      </w:pPr>
+      <w:r>
+        <w:t xml:space="preserve">successDel is used to remove from the editMySchedule portion of the website. Specifically from te user’s schedule</w:t>
+      </w:r>
+    </w:p>
+    <w:p>
+      <w:pPr>
+        <w:pStyle w:val="Compact"/>
+        <w:numPr>
+          <w:numId w:val="1193"/>
+          <w:ilvl w:val="0"/>
+        </w:numPr>
+      </w:pPr>
+      <w:r>
+        <w:rPr>
+          <w:b/>
+        </w:rPr>
+        <w:t xml:space="preserve">Parameters:</w:t>
+      </w:r>
+    </w:p>
+    <w:p>
+      <w:pPr>
+        <w:pStyle w:val="Compact"/>
+        <w:numPr>
+          <w:numId w:val="1194"/>
+          <w:ilvl w:val="1"/>
+        </w:numPr>
+      </w:pPr>
+      <w:r>
+        <w:rPr>
+          <w:rStyle w:val="VerbatimChar"/>
+        </w:rPr>
+        <w:t xml:space="preserve">event:</w:t>
+      </w:r>
+      <w:r>
+        <w:t xml:space="preserve"> </w:t>
+      </w:r>
+      <w:r>
+        <w:t xml:space="preserve">—</w:t>
+      </w:r>
+      <w:r>
+        <w:t xml:space="preserve"> </w:t>
+      </w:r>
+      <w:r>
+        <w:rPr>
+          <w:rStyle w:val="VerbatimChar"/>
+        </w:rPr>
+        <w:t xml:space="preserve">Object</w:t>
+      </w:r>
+      <w:r>
+        <w:t xml:space="preserve"> </w:t>
+      </w:r>
+      <w:r>
+        <w:t xml:space="preserve">— A reference to the event that was used</w:t>
+      </w:r>
+    </w:p>
+    <w:p>
+      <w:pPr>
+        <w:pStyle w:val="Compact"/>
+        <w:numPr>
+          <w:numId w:val="1194"/>
+          <w:ilvl w:val="1"/>
+        </w:numPr>
+      </w:pPr>
+      <w:r>
+        <w:rPr>
+          <w:rStyle w:val="VerbatimChar"/>
+        </w:rPr>
+        <w:t xml:space="preserve">eventID:</w:t>
+      </w:r>
+      <w:r>
+        <w:t xml:space="preserve"> </w:t>
+      </w:r>
+      <w:r>
+        <w:t xml:space="preserve">—</w:t>
+      </w:r>
+      <w:r>
+        <w:t xml:space="preserve"> </w:t>
+      </w:r>
+      <w:r>
+        <w:rPr>
+          <w:rStyle w:val="VerbatimChar"/>
+        </w:rPr>
+        <w:t xml:space="preserve">int</w:t>
+      </w:r>
+      <w:r>
+        <w:t xml:space="preserve"> </w:t>
+      </w:r>
+      <w:r>
+        <w:t xml:space="preserve">— The event’s id</w:t>
+      </w:r>
+    </w:p>
+    <w:p>
+      <w:pPr>
+        <w:pStyle w:val="Heading3"/>
+      </w:pPr>
+      <w:bookmarkStart w:id="198" w:name="function-showeventinfocount"/>
+      <w:r>
+        <w:rPr>
+          <w:rStyle w:val="VerbatimChar"/>
+        </w:rPr>
+        <w:t xml:space="preserve">function showEventInfo(count)</w:t>
+      </w:r>
+      <w:bookmarkEnd w:id="198"/>
+    </w:p>
+    <w:p>
+      <w:pPr>
+        <w:pStyle w:val="FirstParagraph"/>
+      </w:pPr>
+      <w:r>
+        <w:t xml:space="preserve">showEventInfo is used to toggle the dropdown information for an event alog with the dropdown’s aria</w:t>
+      </w:r>
+    </w:p>
+    <w:p>
+      <w:pPr>
+        <w:pStyle w:val="Compact"/>
+        <w:numPr>
+          <w:numId w:val="1195"/>
+          <w:ilvl w:val="0"/>
+        </w:numPr>
+      </w:pPr>
+      <w:r>
+        <w:rPr>
+          <w:b/>
+        </w:rPr>
+        <w:t xml:space="preserve">Parameters:</w:t>
+      </w:r>
+      <w:r>
+        <w:t xml:space="preserve"> </w:t>
+      </w:r>
+      <w:r>
+        <w:rPr>
+          <w:rStyle w:val="VerbatimChar"/>
+        </w:rPr>
+        <w:t xml:space="preserve">count</w:t>
+      </w:r>
+      <w:r>
+        <w:t xml:space="preserve"> </w:t>
+      </w:r>
+      <w:r>
+        <w:t xml:space="preserve">—</w:t>
+      </w:r>
+      <w:r>
+        <w:t xml:space="preserve"> </w:t>
+      </w:r>
+      <w:r>
+        <w:rPr>
+          <w:rStyle w:val="VerbatimChar"/>
+        </w:rPr>
+        <w:t xml:space="preserve">int</w:t>
+      </w:r>
+      <w:r>
+        <w:t xml:space="preserve"> </w:t>
+      </w:r>
+      <w:r>
+        <w:t xml:space="preserve">—</w:t>
+      </w:r>
+    </w:p>
+    <w:p>
+      <w:pPr>
+        <w:pStyle w:val="Heading1"/>
+      </w:pPr>
+      <w:bookmarkStart w:id="199" w:name="section-13"/>
+      <w:bookmarkEnd w:id="199"/>
+    </w:p>
+    <w:p>
+      <w:pPr>
+        <w:pStyle w:val="Heading1"/>
+      </w:pPr>
+      <w:bookmarkStart w:id="200" w:name="usersettings.js-documentation"/>
+      <w:r>
+        <w:t xml:space="preserve">userSettings.js Documentation</w:t>
+      </w:r>
+      <w:bookmarkEnd w:id="200"/>
+    </w:p>
+    <w:p>
+      <w:pPr>
+        <w:pStyle w:val="Heading1"/>
+      </w:pPr>
+      <w:bookmarkStart w:id="201" w:name="section-14"/>
+      <w:bookmarkEnd w:id="201"/>
+    </w:p>
+    <w:p>
+      <w:pPr>
+        <w:pStyle w:val="Heading1"/>
+      </w:pPr>
+      <w:bookmarkStart w:id="202" w:name="util.js-documentation"/>
+      <w:r>
+        <w:t xml:space="preserve">util.js Documentation</w:t>
+      </w:r>
+      <w:bookmarkEnd w:id="202"/>
+    </w:p>
+    <w:p>
+      <w:pPr>
+        <w:pStyle w:val="Heading3"/>
+      </w:pPr>
+      <w:bookmarkStart w:id="203" w:name="function-parsedatedatestring"/>
+      <w:r>
+        <w:rPr>
+          <w:rStyle w:val="VerbatimChar"/>
+        </w:rPr>
+        <w:t xml:space="preserve">function parseDate(dateString)</w:t>
+      </w:r>
+      <w:bookmarkEnd w:id="203"/>
+    </w:p>
+    <w:p>
+      <w:pPr>
+        <w:pStyle w:val="Compact"/>
+        <w:numPr>
+          <w:numId w:val="1196"/>
+          <w:ilvl w:val="0"/>
+        </w:numPr>
+      </w:pPr>
+      <w:r>
+        <w:rPr>
+          <w:b/>
+        </w:rPr>
+        <w:t xml:space="preserve">Parameters:</w:t>
+      </w:r>
+      <w:r>
+        <w:t xml:space="preserve"> </w:t>
+      </w:r>
+      <w:r>
+        <w:rPr>
+          <w:rStyle w:val="VerbatimChar"/>
+        </w:rPr>
+        <w:t xml:space="preserve">dateString</w:t>
+      </w:r>
+      <w:r>
+        <w:t xml:space="preserve"> </w:t>
+      </w:r>
+      <w:r>
+        <w:t xml:space="preserve">—</w:t>
+      </w:r>
+      <w:r>
+        <w:t xml:space="preserve"> </w:t>
+      </w:r>
+      <w:r>
+        <w:rPr>
+          <w:rStyle w:val="VerbatimChar"/>
+        </w:rPr>
+        <w:t xml:space="preserve">String</w:t>
+      </w:r>
+      <w:r>
+        <w:t xml:space="preserve"> </w:t>
+      </w:r>
+      <w:r>
+        <w:t xml:space="preserve">— - a date in the format</w:t>
+      </w:r>
+      <w:r>
+        <w:t xml:space="preserve"> </w:t>
+      </w:r>
+      <w:r>
+        <w:t xml:space="preserve">“</w:t>
+      </w:r>
+      <w:r>
+        <w:t xml:space="preserve">YYYY-MM-DD.</w:t>
+      </w:r>
+      <w:r>
+        <w:t xml:space="preserve">”</w:t>
+      </w:r>
+    </w:p>
+    <w:p>
+      <w:pPr>
+        <w:pStyle w:val="Compact"/>
+        <w:numPr>
+          <w:numId w:val="1196"/>
+          <w:ilvl w:val="0"/>
+        </w:numPr>
+      </w:pPr>
+      <w:r>
+        <w:rPr>
+          <w:b/>
+        </w:rPr>
+        <w:t xml:space="preserve">Returns:</w:t>
+      </w:r>
+      <w:r>
+        <w:t xml:space="preserve"> </w:t>
+      </w:r>
+      <w:r>
+        <w:rPr>
+          <w:rStyle w:val="VerbatimChar"/>
+        </w:rPr>
+        <w:t xml:space="preserve">string</w:t>
+      </w:r>
+      <w:r>
+        <w:t xml:space="preserve"> </w:t>
+      </w:r>
+      <w:r>
+        <w:t xml:space="preserve">—</w:t>
+      </w:r>
+    </w:p>
+    <w:p>
+      <w:pPr>
+        <w:pStyle w:val="Heading3"/>
+      </w:pPr>
+      <w:bookmarkStart w:id="204" w:name="function-parsetimetimestring"/>
+      <w:r>
+        <w:rPr>
+          <w:rStyle w:val="VerbatimChar"/>
+        </w:rPr>
+        <w:t xml:space="preserve">function parseTime(timeString)</w:t>
+      </w:r>
+      <w:bookmarkEnd w:id="204"/>
+    </w:p>
+    <w:p>
+      <w:pPr>
+        <w:pStyle w:val="Compact"/>
+        <w:numPr>
+          <w:numId w:val="1197"/>
+          <w:ilvl w:val="0"/>
+        </w:numPr>
+      </w:pPr>
+      <w:r>
+        <w:rPr>
+          <w:b/>
+        </w:rPr>
+        <w:t xml:space="preserve">Parameters:</w:t>
+      </w:r>
+      <w:r>
+        <w:t xml:space="preserve"> </w:t>
+      </w:r>
+      <w:r>
+        <w:rPr>
+          <w:rStyle w:val="VerbatimChar"/>
+        </w:rPr>
+        <w:t xml:space="preserve">timeString</w:t>
+      </w:r>
+      <w:r>
+        <w:t xml:space="preserve"> </w:t>
+      </w:r>
+      <w:r>
+        <w:t xml:space="preserve">—</w:t>
+      </w:r>
+      <w:r>
+        <w:t xml:space="preserve"> </w:t>
+      </w:r>
+      <w:r>
+        <w:rPr>
+          <w:rStyle w:val="VerbatimChar"/>
+        </w:rPr>
+        <w:t xml:space="preserve">String</w:t>
+      </w:r>
+      <w:r>
+        <w:t xml:space="preserve"> </w:t>
+      </w:r>
+      <w:r>
+        <w:t xml:space="preserve">— - a time string in the format</w:t>
+      </w:r>
+      <w:r>
+        <w:t xml:space="preserve"> </w:t>
+      </w:r>
+      <w:r>
+        <w:t xml:space="preserve">“</w:t>
+      </w:r>
+      <w:r>
+        <w:t xml:space="preserve">HH:MM:ss.</w:t>
+      </w:r>
+      <w:r>
+        <w:t xml:space="preserve">”</w:t>
+      </w:r>
+    </w:p>
+    <w:p>
+      <w:pPr>
+        <w:pStyle w:val="Compact"/>
+        <w:numPr>
+          <w:numId w:val="1197"/>
+          <w:ilvl w:val="0"/>
+        </w:numPr>
+      </w:pPr>
+      <w:r>
+        <w:rPr>
+          <w:b/>
+        </w:rPr>
+        <w:t xml:space="preserve">Returns:</w:t>
+      </w:r>
+      <w:r>
+        <w:t xml:space="preserve"> </w:t>
+      </w:r>
+      <w:r>
+        <w:rPr>
+          <w:rStyle w:val="VerbatimChar"/>
+        </w:rPr>
+        <w:t xml:space="preserve">string</w:t>
+      </w:r>
+      <w:r>
+        <w:t xml:space="preserve"> </w:t>
+      </w:r>
+      <w:r>
+        <w:t xml:space="preserve">—</w:t>
+      </w:r>
+    </w:p>
+    <w:p>
+      <w:pPr>
+        <w:pStyle w:val="Heading3"/>
+      </w:pPr>
+      <w:bookmarkStart w:id="205" w:name="function-addzeroi"/>
+      <w:r>
+        <w:rPr>
+          <w:rStyle w:val="VerbatimChar"/>
+        </w:rPr>
+        <w:t xml:space="preserve">function addZero(i)</w:t>
+      </w:r>
+      <w:bookmarkEnd w:id="205"/>
+    </w:p>
+    <w:p>
+      <w:pPr>
+        <w:pStyle w:val="Compact"/>
+        <w:numPr>
+          <w:numId w:val="1198"/>
+          <w:ilvl w:val="0"/>
+        </w:numPr>
+      </w:pPr>
+      <w:r>
+        <w:rPr>
+          <w:b/>
+        </w:rPr>
+        <w:t xml:space="preserve">Parameters:</w:t>
+      </w:r>
+      <w:r>
+        <w:t xml:space="preserve"> </w:t>
+      </w:r>
+      <w:r>
+        <w:rPr>
+          <w:rStyle w:val="VerbatimChar"/>
+        </w:rPr>
+        <w:t xml:space="preserve">i</w:t>
+      </w:r>
+      <w:r>
+        <w:t xml:space="preserve"> </w:t>
+      </w:r>
+      <w:r>
+        <w:t xml:space="preserve">—</w:t>
+      </w:r>
+      <w:r>
+        <w:t xml:space="preserve"> </w:t>
+      </w:r>
+      <w:r>
+        <w:rPr>
+          <w:rStyle w:val="VerbatimChar"/>
+        </w:rPr>
+        <w:t xml:space="preserve">int</w:t>
+      </w:r>
+      <w:r>
+        <w:t xml:space="preserve"> </w:t>
+      </w:r>
+      <w:r>
+        <w:t xml:space="preserve">— - an integer expected to be within 0 - 12.</w:t>
+      </w:r>
+    </w:p>
+    <w:p>
+      <w:pPr>
+        <w:pStyle w:val="Compact"/>
+        <w:numPr>
+          <w:numId w:val="1198"/>
+          <w:ilvl w:val="0"/>
+        </w:numPr>
+      </w:pPr>
+      <w:r>
+        <w:rPr>
+          <w:b/>
+        </w:rPr>
+        <w:t xml:space="preserve">Returns:</w:t>
+      </w:r>
+      <w:r>
+        <w:t xml:space="preserve"> </w:t>
+      </w:r>
+      <w:r>
+        <w:rPr>
+          <w:rStyle w:val="VerbatimChar"/>
+        </w:rPr>
+        <w:t xml:space="preserve">String</w:t>
+      </w:r>
+      <w:r>
+        <w:t xml:space="preserve"> </w:t>
+      </w:r>
+      <w:r>
+        <w:t xml:space="preserve">— - returns a string with either just i or i with a</w:t>
+      </w:r>
+      <w:r>
+        <w:t xml:space="preserve"> </w:t>
+      </w:r>
+      <w:r>
+        <w:t xml:space="preserve">‘</w:t>
+      </w:r>
+      <w:r>
+        <w:t xml:space="preserve">0</w:t>
+      </w:r>
+      <w:r>
+        <w:t xml:space="preserve">’</w:t>
+      </w:r>
+      <w:r>
+        <w:t xml:space="preserve"> </w:t>
+      </w:r>
+      <w:r>
+        <w:t xml:space="preserve">in front of it, such as</w:t>
+      </w:r>
+      <w:r>
+        <w:t xml:space="preserve"> </w:t>
+      </w:r>
+      <w:r>
+        <w:t xml:space="preserve">“</w:t>
+      </w:r>
+      <w:r>
+        <w:t xml:space="preserve">01</w:t>
+      </w:r>
+      <w:r>
+        <w:t xml:space="preserve">”</w:t>
+      </w:r>
+      <w:r>
+        <w:t xml:space="preserve"> </w:t>
+      </w:r>
+      <w:r>
+        <w:t xml:space="preserve">or</w:t>
+      </w:r>
+      <w:r>
+        <w:t xml:space="preserve"> </w:t>
+      </w:r>
+      <w:r>
+        <w:t xml:space="preserve">“</w:t>
+      </w:r>
+      <w:r>
+        <w:t xml:space="preserve">09.</w:t>
+      </w:r>
+      <w:r>
+        <w:t xml:space="preserve">”</w:t>
+      </w:r>
+    </w:p>
+    <w:p>
+      <w:pPr>
+        <w:pStyle w:val="Heading3"/>
+      </w:pPr>
+      <w:bookmarkStart w:id="206" w:name="function-onshowhiddenelementelementid"/>
+      <w:r>
+        <w:rPr>
+          <w:rStyle w:val="VerbatimChar"/>
+        </w:rPr>
+        <w:t xml:space="preserve">function onShowHiddenElement(elementId)</w:t>
+      </w:r>
+      <w:bookmarkEnd w:id="206"/>
+    </w:p>
+    <w:p>
+      <w:pPr>
+        <w:pStyle w:val="Compact"/>
+        <w:numPr>
+          <w:numId w:val="1199"/>
+          <w:ilvl w:val="0"/>
+        </w:numPr>
+      </w:pPr>
+      <w:r>
+        <w:rPr>
+          <w:b/>
+        </w:rPr>
+        <w:t xml:space="preserve">Parameters:</w:t>
+      </w:r>
       <w:r>
         <w:t xml:space="preserve"> </w:t>
       </w:r>
@@ -15216,6 +17019,164 @@
         <w:t xml:space="preserve"> </w:t>
       </w:r>
       <w:r>
+        <w:t xml:space="preserve">— - the id of the element to be toggled.</w:t>
+      </w:r>
+    </w:p>
+    <w:p>
+      <w:pPr>
+        <w:pStyle w:val="Heading3"/>
+      </w:pPr>
+      <w:bookmarkStart w:id="207" w:name="X1d1b466d646324e782f8cce983a752e3ed7db07"/>
+      <w:r>
+        <w:rPr>
+          <w:rStyle w:val="VerbatimChar"/>
+        </w:rPr>
+        <w:t xml:space="preserve">function onShowHiddenElementWithAria(elementId, ariaMsg)</w:t>
+      </w:r>
+      <w:bookmarkEnd w:id="207"/>
+    </w:p>
+    <w:p>
+      <w:pPr>
+        <w:pStyle w:val="Compact"/>
+        <w:numPr>
+          <w:numId w:val="1200"/>
+          <w:ilvl w:val="0"/>
+        </w:numPr>
+      </w:pPr>
+      <w:r>
+        <w:rPr>
+          <w:b/>
+        </w:rPr>
+        <w:t xml:space="preserve">Parameters:</w:t>
+      </w:r>
+    </w:p>
+    <w:p>
+      <w:pPr>
+        <w:pStyle w:val="Compact"/>
+        <w:numPr>
+          <w:numId w:val="1201"/>
+          <w:ilvl w:val="1"/>
+        </w:numPr>
+      </w:pPr>
+      <w:r>
+        <w:rPr>
+          <w:rStyle w:val="VerbatimChar"/>
+        </w:rPr>
+        <w:t xml:space="preserve">elementId</w:t>
+      </w:r>
+      <w:r>
+        <w:t xml:space="preserve"> </w:t>
+      </w:r>
+      <w:r>
+        <w:t xml:space="preserve">—</w:t>
+      </w:r>
+      <w:r>
+        <w:t xml:space="preserve"> </w:t>
+      </w:r>
+      <w:r>
+        <w:rPr>
+          <w:rStyle w:val="VerbatimChar"/>
+        </w:rPr>
+        <w:t xml:space="preserve">String</w:t>
+      </w:r>
+      <w:r>
+        <w:t xml:space="preserve"> </w:t>
+      </w:r>
+      <w:r>
+        <w:t xml:space="preserve">— - the id of the element to be toggled.</w:t>
+      </w:r>
+    </w:p>
+    <w:p>
+      <w:pPr>
+        <w:pStyle w:val="Compact"/>
+        <w:numPr>
+          <w:numId w:val="1201"/>
+          <w:ilvl w:val="1"/>
+        </w:numPr>
+      </w:pPr>
+      <w:r>
+        <w:rPr>
+          <w:rStyle w:val="VerbatimChar"/>
+        </w:rPr>
+        <w:t xml:space="preserve">ariaMsg</w:t>
+      </w:r>
+      <w:r>
+        <w:t xml:space="preserve"> </w:t>
+      </w:r>
+      <w:r>
+        <w:t xml:space="preserve">—</w:t>
+      </w:r>
+      <w:r>
+        <w:t xml:space="preserve"> </w:t>
+      </w:r>
+      <w:r>
+        <w:rPr>
+          <w:rStyle w:val="VerbatimChar"/>
+        </w:rPr>
+        <w:t xml:space="preserve">String</w:t>
+      </w:r>
+      <w:r>
+        <w:t xml:space="preserve"> </w:t>
+      </w:r>
+      <w:r>
+        <w:t xml:space="preserve">— - the message to have the screen reader play after the element has been toggled.</w:t>
+      </w:r>
+    </w:p>
+    <w:p>
+      <w:pPr>
+        <w:pStyle w:val="Heading3"/>
+      </w:pPr>
+      <w:bookmarkStart w:id="208" w:name="function-onshowhiddenrowelementid"/>
+      <w:r>
+        <w:rPr>
+          <w:rStyle w:val="VerbatimChar"/>
+        </w:rPr>
+        <w:t xml:space="preserve">function onShowHiddenRow(elementId)</w:t>
+      </w:r>
+      <w:bookmarkEnd w:id="208"/>
+    </w:p>
+    <w:p>
+      <w:pPr>
+        <w:pStyle w:val="Compact"/>
+        <w:numPr>
+          <w:numId w:val="1202"/>
+          <w:ilvl w:val="0"/>
+        </w:numPr>
+      </w:pPr>
+      <w:r>
+        <w:rPr>
+          <w:b/>
+        </w:rPr>
+        <w:t xml:space="preserve">Parameters:</w:t>
+      </w:r>
+      <w:r>
+        <w:t xml:space="preserve"> </w:t>
+      </w:r>
+      <w:r>
+        <w:rPr>
+          <w:rStyle w:val="VerbatimChar"/>
+        </w:rPr>
+        <w:t xml:space="preserve">elementId</w:t>
+      </w:r>
+      <w:r>
+        <w:t xml:space="preserve"> </w:t>
+      </w:r>
+      <w:r>
+        <w:t xml:space="preserve">—</w:t>
+      </w:r>
+      <w:r>
+        <w:t xml:space="preserve"> </w:t>
+      </w:r>
+      <w:r>
+        <w:rPr>
+          <w:rStyle w:val="VerbatimChar"/>
+        </w:rPr>
+        <w:t xml:space="preserve">String</w:t>
+      </w:r>
+      <w:r>
+        <w:t xml:space="preserve"> </w:t>
+      </w:r>
+      <w:r>
         <w:t xml:space="preserve">— - the id of the row to be toggled.</w:t>
       </w:r>
     </w:p>
@@ -15223,20 +17184,20 @@
       <w:pPr>
         <w:pStyle w:val="Heading3"/>
       </w:pPr>
-      <w:bookmarkStart w:id="192" w:name="Xb2326a0e2023a5db4ef14b34f242908f7a4289c"/>
+      <w:bookmarkStart w:id="209" w:name="Xb2326a0e2023a5db4ef14b34f242908f7a4289c"/>
       <w:r>
         <w:rPr>
           <w:rStyle w:val="VerbatimChar"/>
         </w:rPr>
         <w:t xml:space="preserve">function onShowHiddenRowWithAria(elementId, ariaMsg)</w:t>
       </w:r>
-      <w:bookmarkEnd w:id="192"/>
-    </w:p>
-    <w:p>
-      <w:pPr>
-        <w:pStyle w:val="Compact"/>
-        <w:numPr>
-          <w:numId w:val="1178"/>
+      <w:bookmarkEnd w:id="209"/>
+    </w:p>
+    <w:p>
+      <w:pPr>
+        <w:pStyle w:val="Compact"/>
+        <w:numPr>
+          <w:numId w:val="1203"/>
           <w:ilvl w:val="0"/>
         </w:numPr>
       </w:pPr>
@@ -15251,7 +17212,7 @@
       <w:pPr>
         <w:pStyle w:val="Compact"/>
         <w:numPr>
-          <w:numId w:val="1179"/>
+          <w:numId w:val="1204"/>
           <w:ilvl w:val="1"/>
         </w:numPr>
       </w:pPr>
@@ -15287,7 +17248,7 @@
       <w:pPr>
         <w:pStyle w:val="Compact"/>
         <w:numPr>
-          <w:numId w:val="1179"/>
+          <w:numId w:val="1204"/>
           <w:ilvl w:val="1"/>
         </w:numPr>
       </w:pPr>
@@ -15323,20 +17284,20 @@
       <w:pPr>
         <w:pStyle w:val="Heading3"/>
       </w:pPr>
-      <w:bookmarkStart w:id="193" w:name="function-notifyscreenreadermessage"/>
+      <w:bookmarkStart w:id="210" w:name="function-notifyscreenreadermessage"/>
       <w:r>
         <w:rPr>
           <w:rStyle w:val="VerbatimChar"/>
         </w:rPr>
         <w:t xml:space="preserve">function notifyScreenreader(message)</w:t>
       </w:r>
-      <w:bookmarkEnd w:id="193"/>
-    </w:p>
-    <w:p>
-      <w:pPr>
-        <w:pStyle w:val="Compact"/>
-        <w:numPr>
-          <w:numId w:val="1180"/>
+      <w:bookmarkEnd w:id="210"/>
+    </w:p>
+    <w:p>
+      <w:pPr>
+        <w:pStyle w:val="Compact"/>
+        <w:numPr>
+          <w:numId w:val="1205"/>
           <w:ilvl w:val="0"/>
         </w:numPr>
       </w:pPr>
@@ -16154,6 +18115,81 @@
     <w:abstractNumId w:val="991"/>
   </w:num>
   <w:num w:numId="1180">
+    <w:abstractNumId w:val="991"/>
+  </w:num>
+  <w:num w:numId="1181">
+    <w:abstractNumId w:val="991"/>
+  </w:num>
+  <w:num w:numId="1182">
+    <w:abstractNumId w:val="991"/>
+  </w:num>
+  <w:num w:numId="1183">
+    <w:abstractNumId w:val="991"/>
+  </w:num>
+  <w:num w:numId="1184">
+    <w:abstractNumId w:val="991"/>
+  </w:num>
+  <w:num w:numId="1185">
+    <w:abstractNumId w:val="991"/>
+  </w:num>
+  <w:num w:numId="1186">
+    <w:abstractNumId w:val="991"/>
+  </w:num>
+  <w:num w:numId="1187">
+    <w:abstractNumId w:val="991"/>
+  </w:num>
+  <w:num w:numId="1188">
+    <w:abstractNumId w:val="991"/>
+  </w:num>
+  <w:num w:numId="1189">
+    <w:abstractNumId w:val="991"/>
+  </w:num>
+  <w:num w:numId="1190">
+    <w:abstractNumId w:val="991"/>
+  </w:num>
+  <w:num w:numId="1191">
+    <w:abstractNumId w:val="991"/>
+  </w:num>
+  <w:num w:numId="1192">
+    <w:abstractNumId w:val="991"/>
+  </w:num>
+  <w:num w:numId="1193">
+    <w:abstractNumId w:val="991"/>
+  </w:num>
+  <w:num w:numId="1194">
+    <w:abstractNumId w:val="991"/>
+  </w:num>
+  <w:num w:numId="1195">
+    <w:abstractNumId w:val="991"/>
+  </w:num>
+  <w:num w:numId="1196">
+    <w:abstractNumId w:val="991"/>
+  </w:num>
+  <w:num w:numId="1197">
+    <w:abstractNumId w:val="991"/>
+  </w:num>
+  <w:num w:numId="1198">
+    <w:abstractNumId w:val="991"/>
+  </w:num>
+  <w:num w:numId="1199">
+    <w:abstractNumId w:val="991"/>
+  </w:num>
+  <w:num w:numId="1200">
+    <w:abstractNumId w:val="991"/>
+  </w:num>
+  <w:num w:numId="1201">
+    <w:abstractNumId w:val="991"/>
+  </w:num>
+  <w:num w:numId="1202">
+    <w:abstractNumId w:val="991"/>
+  </w:num>
+  <w:num w:numId="1203">
+    <w:abstractNumId w:val="991"/>
+  </w:num>
+  <w:num w:numId="1204">
+    <w:abstractNumId w:val="991"/>
+  </w:num>
+  <w:num w:numId="1205">
     <w:abstractNumId w:val="991"/>
   </w:num>
 </w:numbering>

</xml_diff>